<commit_message>
Added instructions, limit to inventory
</commit_message>
<xml_diff>
--- a/Projects/Project 5 (Final)/design.docx
+++ b/Projects/Project 5 (Final)/design.docx
@@ -2,22 +2,45 @@
 <file path=word/document.xml><?xml version="1.0" encoding="utf-8"?>
 <w:document xmlns:wpc="http://schemas.microsoft.com/office/word/2010/wordprocessingCanvas" xmlns:cx="http://schemas.microsoft.com/office/drawing/2014/chartex" xmlns:cx1="http://schemas.microsoft.com/office/drawing/2015/9/8/chartex" xmlns:cx2="http://schemas.microsoft.com/office/drawing/2015/10/21/chartex" xmlns:cx3="http://schemas.microsoft.com/office/drawing/2016/5/9/chartex" xmlns:cx4="http://schemas.microsoft.com/office/drawing/2016/5/10/chartex" xmlns:cx5="http://schemas.microsoft.com/office/drawing/2016/5/11/chartex" xmlns:cx6="http://schemas.microsoft.com/office/drawing/2016/5/12/chartex" xmlns:cx7="http://schemas.microsoft.com/office/drawing/2016/5/13/chartex" xmlns:cx8="http://schemas.microsoft.com/office/drawing/2016/5/14/chartex" xmlns:mc="http://schemas.openxmlformats.org/markup-compatibility/2006" xmlns:aink="http://schemas.microsoft.com/office/drawing/2016/ink" xmlns:am3d="http://schemas.microsoft.com/office/drawing/2017/model3d" xmlns:o="urn:schemas-microsoft-com:office:office" xmlns:r="http://schemas.openxmlformats.org/officeDocument/2006/relationships" xmlns:m="http://schemas.openxmlformats.org/officeDocument/2006/math" xmlns:v="urn:schemas-microsoft-com:vml" xmlns:wp14="http://schemas.microsoft.com/office/word/2010/wordprocessingDrawing" xmlns:wp="http://schemas.openxmlformats.org/drawingml/2006/wordprocessingDrawing" xmlns:w10="urn:schemas-microsoft-com:office:word" xmlns:w="http://schemas.openxmlformats.org/wordprocessingml/2006/main" xmlns:w14="http://schemas.microsoft.com/office/word/2010/wordml" xmlns:w15="http://schemas.microsoft.com/office/word/2012/wordml" xmlns:w16cid="http://schemas.microsoft.com/office/word/2016/wordml/cid" xmlns:w16se="http://schemas.microsoft.com/office/word/2015/wordml/symex" xmlns:wpg="http://schemas.microsoft.com/office/word/2010/wordprocessingGroup" xmlns:wpi="http://schemas.microsoft.com/office/word/2010/wordprocessingInk" xmlns:wne="http://schemas.microsoft.com/office/word/2006/wordml" xmlns:wps="http://schemas.microsoft.com/office/word/2010/wordprocessingShape" mc:Ignorable="w14 w15 w16se w16cid wp14">
   <w:body>
+    <w:p>
+      <w:r>
+        <w:t>Concept: Player needs to search for items through fog of war, with sections of the board becoming inaccessible as time goes on.</w:t>
+      </w:r>
+    </w:p>
     <w:p/>
     <w:p>
-      <w:r>
-        <w:t>while</w:t>
-      </w:r>
+      <w:pPr>
+        <w:rPr>
+          <w:b/>
+        </w:rPr>
+      </w:pPr>
+      <w:r>
+        <w:rPr>
+          <w:b/>
+        </w:rPr>
+        <w:t>Game flow</w:t>
+      </w:r>
+    </w:p>
+    <w:p>
       <w:proofErr w:type="gramStart"/>
       <w:r>
-        <w:t>(!this</w:t>
+        <w:t>while(</w:t>
       </w:r>
       <w:proofErr w:type="gramEnd"/>
       <w:r>
-        <w:t>-&gt;</w:t>
+        <w:t>!</w:t>
       </w:r>
       <w:proofErr w:type="spellStart"/>
       <w:r>
         <w:t>playerDeath</w:t>
+      </w:r>
+      <w:proofErr w:type="spellEnd"/>
+      <w:r>
+        <w:t xml:space="preserve"> &amp;&amp; !</w:t>
+      </w:r>
+      <w:proofErr w:type="spellStart"/>
+      <w:r>
+        <w:t>playerWin</w:t>
       </w:r>
       <w:proofErr w:type="spellEnd"/>
       <w:r>
@@ -75,6 +98,33 @@
       <w:r>
         <w:t>player interaction</w:t>
       </w:r>
+      <w:r>
+        <w:t xml:space="preserve"> with terrain</w:t>
+      </w:r>
+    </w:p>
+    <w:p>
+      <w:pPr>
+        <w:pStyle w:val="ListParagraph"/>
+        <w:numPr>
+          <w:ilvl w:val="1"/>
+          <w:numId w:val="1"/>
+        </w:numPr>
+      </w:pPr>
+      <w:r>
+        <w:t>if player has enough parts and is on rocket, player wins</w:t>
+      </w:r>
+    </w:p>
+    <w:p>
+      <w:pPr>
+        <w:pStyle w:val="ListParagraph"/>
+        <w:numPr>
+          <w:ilvl w:val="1"/>
+          <w:numId w:val="1"/>
+        </w:numPr>
+      </w:pPr>
+      <w:r>
+        <w:t>if player touches lava, dies</w:t>
+      </w:r>
     </w:p>
     <w:p>
       <w:pPr>
@@ -103,7 +153,7 @@
         </w:numPr>
       </w:pPr>
       <w:r>
-        <w:t>delete destination terrain</w:t>
+        <w:t>destination item pointer points to player</w:t>
       </w:r>
     </w:p>
     <w:p>
@@ -115,45 +165,7 @@
         </w:numPr>
       </w:pPr>
       <w:r>
-        <w:t>create player in its spot</w:t>
-      </w:r>
-    </w:p>
-    <w:p>
-      <w:pPr>
-        <w:pStyle w:val="ListParagraph"/>
-        <w:numPr>
-          <w:ilvl w:val="1"/>
-          <w:numId w:val="3"/>
-        </w:numPr>
-      </w:pPr>
-      <w:r>
-        <w:t>delete old player</w:t>
-      </w:r>
-      <w:bookmarkStart w:id="0" w:name="_GoBack"/>
-      <w:bookmarkEnd w:id="0"/>
-    </w:p>
-    <w:p>
-      <w:pPr>
-        <w:pStyle w:val="ListParagraph"/>
-        <w:numPr>
-          <w:ilvl w:val="1"/>
-          <w:numId w:val="3"/>
-        </w:numPr>
-      </w:pPr>
-      <w:r>
-        <w:t>create old terrain behind</w:t>
-      </w:r>
-    </w:p>
-    <w:p>
-      <w:pPr>
-        <w:pStyle w:val="ListParagraph"/>
-        <w:numPr>
-          <w:ilvl w:val="1"/>
-          <w:numId w:val="3"/>
-        </w:numPr>
-      </w:pPr>
-      <w:r>
-        <w:t>update player pointer</w:t>
+        <w:t>source item pointer is null</w:t>
       </w:r>
     </w:p>
     <w:p>
@@ -196,7 +208,2860 @@
       </w:r>
     </w:p>
     <w:p/>
+    <w:p>
+      <w:pPr>
+        <w:rPr>
+          <w:b/>
+        </w:rPr>
+      </w:pPr>
+      <w:r>
+        <w:rPr>
+          <w:b/>
+        </w:rPr>
+        <w:t>Classes</w:t>
+      </w:r>
+    </w:p>
+    <w:p>
+      <w:r>
+        <w:rPr>
+          <w:u w:val="single"/>
+        </w:rPr>
+        <w:t>Terrain</w:t>
+      </w:r>
+      <w:r>
+        <w:rPr>
+          <w:u w:val="single"/>
+        </w:rPr>
+        <w:t xml:space="preserve"> (space)</w:t>
+      </w:r>
+      <w:r>
+        <w:t xml:space="preserve"> - the board consists of terrain. Different terrain </w:t>
+      </w:r>
+      <w:proofErr w:type="gramStart"/>
+      <w:r>
+        <w:t>have</w:t>
+      </w:r>
+      <w:proofErr w:type="gramEnd"/>
+      <w:r>
+        <w:t xml:space="preserve"> different interactions upon player move</w:t>
+      </w:r>
+      <w:r>
+        <w:t xml:space="preserve"> and take different amounts of time to traverse</w:t>
+      </w:r>
+      <w:r>
+        <w:t>.</w:t>
+      </w:r>
+    </w:p>
+    <w:p/>
+    <w:p>
+      <w:r>
+        <w:t xml:space="preserve">protected: </w:t>
+      </w:r>
+    </w:p>
+    <w:p>
+      <w:pPr>
+        <w:ind w:firstLine="840"/>
+      </w:pPr>
+      <w:r>
+        <w:t>Terrain * up down left right</w:t>
+      </w:r>
+    </w:p>
+    <w:p>
+      <w:pPr>
+        <w:ind w:firstLine="840"/>
+      </w:pPr>
+      <w:r>
+        <w:t>Item * contents</w:t>
+      </w:r>
+    </w:p>
+    <w:p>
+      <w:pPr>
+        <w:ind w:firstLine="840"/>
+      </w:pPr>
+      <w:r>
+        <w:t>int row, col</w:t>
+      </w:r>
+    </w:p>
+    <w:p>
+      <w:pPr>
+        <w:ind w:firstLine="840"/>
+      </w:pPr>
+      <w:r>
+        <w:t xml:space="preserve">bool </w:t>
+      </w:r>
+      <w:proofErr w:type="spellStart"/>
+      <w:r>
+        <w:t>fogOfWar</w:t>
+      </w:r>
+      <w:proofErr w:type="spellEnd"/>
+    </w:p>
+    <w:p>
+      <w:pPr>
+        <w:ind w:firstLine="840"/>
+      </w:pPr>
+      <w:r>
+        <w:t xml:space="preserve">int </w:t>
+      </w:r>
+      <w:proofErr w:type="spellStart"/>
+      <w:r>
+        <w:t>travelTime</w:t>
+      </w:r>
+      <w:proofErr w:type="spellEnd"/>
+    </w:p>
+    <w:p>
+      <w:r>
+        <w:t>public:</w:t>
+      </w:r>
+    </w:p>
+    <w:p>
+      <w:r>
+        <w:tab/>
+      </w:r>
+      <w:proofErr w:type="spellStart"/>
+      <w:r>
+        <w:t>getUp</w:t>
+      </w:r>
+      <w:proofErr w:type="spellEnd"/>
+      <w:r>
+        <w:t>/Down/Left/Right</w:t>
+      </w:r>
+    </w:p>
+    <w:p>
+      <w:pPr>
+        <w:ind w:firstLine="840"/>
+      </w:pPr>
+      <w:proofErr w:type="spellStart"/>
+      <w:r>
+        <w:t>setUp</w:t>
+      </w:r>
+      <w:proofErr w:type="spellEnd"/>
+      <w:r>
+        <w:t>/Down/Left/Right</w:t>
+      </w:r>
+    </w:p>
+    <w:p>
+      <w:r>
+        <w:tab/>
+      </w:r>
+      <w:r>
+        <w:t>get Item</w:t>
+      </w:r>
+    </w:p>
+    <w:p>
+      <w:r>
+        <w:tab/>
+      </w:r>
+      <w:r>
+        <w:t xml:space="preserve">bool </w:t>
+      </w:r>
+      <w:proofErr w:type="gramStart"/>
+      <w:r>
+        <w:t>interact</w:t>
+      </w:r>
+      <w:proofErr w:type="gramEnd"/>
+    </w:p>
+    <w:p>
+      <w:r>
+        <w:tab/>
+      </w:r>
+      <w:r>
+        <w:t>void print</w:t>
+      </w:r>
+    </w:p>
+    <w:p>
+      <w:r>
+        <w:tab/>
+        <w:t xml:space="preserve">void </w:t>
+      </w:r>
+      <w:proofErr w:type="spellStart"/>
+      <w:r>
+        <w:t>setFOW</w:t>
+      </w:r>
+      <w:proofErr w:type="spellEnd"/>
+    </w:p>
+    <w:p/>
+    <w:p>
+      <w:r>
+        <w:lastRenderedPageBreak/>
+        <w:t>Terrain types:</w:t>
+      </w:r>
+    </w:p>
+    <w:p>
+      <w:r>
+        <w:t>Lava – kills player on touch. Interaction: confirm if player really wants to lava himself</w:t>
+      </w:r>
+    </w:p>
+    <w:p>
+      <w:pPr>
+        <w:ind w:left="840" w:hanging="840"/>
+      </w:pPr>
+      <w:r>
+        <w:t>Mountain – allows further vision, but takes 3 time to pass</w:t>
+      </w:r>
+      <w:r>
+        <w:t>.</w:t>
+      </w:r>
+      <w:r>
+        <w:t xml:space="preserve"> </w:t>
+      </w:r>
+      <w:r>
+        <w:t>Intera</w:t>
+      </w:r>
+      <w:r>
+        <w:t>c</w:t>
+      </w:r>
+      <w:r>
+        <w:t>tion: confirm if player wants to spend time climbing</w:t>
+      </w:r>
+    </w:p>
+    <w:p>
+      <w:pPr>
+        <w:ind w:left="840" w:hanging="840"/>
+      </w:pPr>
+      <w:r>
+        <w:t>Hot spring</w:t>
+      </w:r>
+      <w:r>
+        <w:t>: Heals all player damage, but takes 3 time.</w:t>
+      </w:r>
+      <w:r>
+        <w:t xml:space="preserve"> Interaction: confirm if player wants to spend time soaking</w:t>
+      </w:r>
+    </w:p>
+    <w:p>
+      <w:r>
+        <w:t>Spikes: Does HP damage to cross. Interaction: confirm whether player wants to cross</w:t>
+      </w:r>
+    </w:p>
+    <w:p>
+      <w:pPr>
+        <w:ind w:left="840"/>
+      </w:pPr>
+    </w:p>
+    <w:p>
+      <w:r>
+        <w:rPr>
+          <w:u w:val="single"/>
+        </w:rPr>
+        <w:t>Item</w:t>
+      </w:r>
+      <w:r>
+        <w:t xml:space="preserve"> – things that go on terrain. The player</w:t>
+      </w:r>
+      <w:r>
+        <w:t>, rocket,</w:t>
+      </w:r>
+      <w:r>
+        <w:t xml:space="preserve"> and rocket parts are </w:t>
+      </w:r>
+      <w:r>
+        <w:t>all</w:t>
+      </w:r>
+      <w:r>
+        <w:t xml:space="preserve"> items. I was going to add health packs and roving aliens as items but ran out of time</w:t>
+      </w:r>
+    </w:p>
+    <w:p/>
+    <w:p>
+      <w:r>
+        <w:t>protected:</w:t>
+      </w:r>
+    </w:p>
+    <w:p>
+      <w:r>
+        <w:tab/>
+        <w:t>string name</w:t>
+      </w:r>
+    </w:p>
+    <w:p>
+      <w:r>
+        <w:tab/>
+        <w:t>Terrain * location</w:t>
+      </w:r>
+    </w:p>
+    <w:p>
+      <w:r>
+        <w:t>private:</w:t>
+      </w:r>
+    </w:p>
+    <w:p>
+      <w:r>
+        <w:tab/>
+      </w:r>
+      <w:r>
+        <w:t>get name</w:t>
+      </w:r>
+    </w:p>
+    <w:p>
+      <w:r>
+        <w:tab/>
+      </w:r>
+      <w:r>
+        <w:t xml:space="preserve">void </w:t>
+      </w:r>
+      <w:proofErr w:type="spellStart"/>
+      <w:r>
+        <w:t>addToInventory</w:t>
+      </w:r>
+      <w:proofErr w:type="spellEnd"/>
+    </w:p>
+    <w:p>
+      <w:r>
+        <w:tab/>
+      </w:r>
+      <w:r>
+        <w:t xml:space="preserve">int </w:t>
+      </w:r>
+      <w:proofErr w:type="spellStart"/>
+      <w:r>
+        <w:t>countRocketParts</w:t>
+      </w:r>
+      <w:proofErr w:type="spellEnd"/>
+    </w:p>
+    <w:p>
+      <w:r>
+        <w:tab/>
+      </w:r>
+      <w:r>
+        <w:t xml:space="preserve">void </w:t>
+      </w:r>
+      <w:proofErr w:type="spellStart"/>
+      <w:r>
+        <w:t>setHP</w:t>
+      </w:r>
+      <w:proofErr w:type="spellEnd"/>
+      <w:r>
+        <w:t xml:space="preserve"> (heal)</w:t>
+      </w:r>
+    </w:p>
+    <w:p>
+      <w:r>
+        <w:tab/>
+        <w:t xml:space="preserve">void </w:t>
+      </w:r>
+      <w:proofErr w:type="spellStart"/>
+      <w:r>
+        <w:t>damageHP</w:t>
+      </w:r>
+      <w:proofErr w:type="spellEnd"/>
+    </w:p>
+    <w:p>
+      <w:r>
+        <w:tab/>
+        <w:t xml:space="preserve">int </w:t>
+      </w:r>
+      <w:proofErr w:type="spellStart"/>
+      <w:r>
+        <w:t>getHP</w:t>
+      </w:r>
+      <w:proofErr w:type="spellEnd"/>
+    </w:p>
+    <w:p>
+      <w:pPr>
+        <w:tabs>
+          <w:tab w:val="left" w:pos="5325"/>
+        </w:tabs>
+      </w:pPr>
+      <w:r>
+        <w:tab/>
+      </w:r>
+    </w:p>
+    <w:p>
+      <w:pPr>
+        <w:tabs>
+          <w:tab w:val="left" w:pos="5325"/>
+        </w:tabs>
+      </w:pPr>
+    </w:p>
+    <w:p>
+      <w:pPr>
+        <w:tabs>
+          <w:tab w:val="left" w:pos="5325"/>
+        </w:tabs>
+      </w:pPr>
+      <w:r>
+        <w:t>Item types:</w:t>
+      </w:r>
+    </w:p>
+    <w:p>
+      <w:r>
+        <w:t>Player</w:t>
+      </w:r>
+      <w:r>
+        <w:t xml:space="preserve"> – player has an inventory and HP. If player moves to a space that hold a rocket </w:t>
+      </w:r>
+      <w:r>
+        <w:tab/>
+        <w:t>part, the part is added to the inventory.</w:t>
+      </w:r>
+    </w:p>
+    <w:p>
+      <w:r>
+        <w:t xml:space="preserve">Rocket – the ultimate goal of the game. If player moves to the rocket, it checks if the player </w:t>
+      </w:r>
+      <w:r>
+        <w:tab/>
+      </w:r>
+      <w:r>
+        <w:t>has enough parts, and if so the player wins</w:t>
+      </w:r>
+    </w:p>
+    <w:p>
+      <w:r>
+        <w:t xml:space="preserve">Rocket part </w:t>
+      </w:r>
+      <w:r>
+        <w:t>–</w:t>
+      </w:r>
+      <w:r>
+        <w:t xml:space="preserve"> </w:t>
+      </w:r>
+      <w:r>
+        <w:t>player needs to collect these to win the game</w:t>
+      </w:r>
+    </w:p>
+    <w:p>
+      <w:pPr>
+        <w:widowControl/>
+        <w:jc w:val="left"/>
+      </w:pPr>
+      <w:r>
+        <w:br w:type="page"/>
+      </w:r>
+    </w:p>
+    <w:tbl>
+      <w:tblPr>
+        <w:tblStyle w:val="TableGrid"/>
+        <w:tblW w:w="10170" w:type="dxa"/>
+        <w:tblInd w:w="-815" w:type="dxa"/>
+        <w:tblLayout w:type="fixed"/>
+        <w:tblLook w:val="04A0" w:firstRow="1" w:lastRow="0" w:firstColumn="1" w:lastColumn="0" w:noHBand="0" w:noVBand="1"/>
+      </w:tblPr>
+      <w:tblGrid>
+        <w:gridCol w:w="2160"/>
+        <w:gridCol w:w="1101"/>
+        <w:gridCol w:w="1446"/>
+        <w:gridCol w:w="2097"/>
+        <w:gridCol w:w="3366"/>
+      </w:tblGrid>
+      <w:tr>
+        <w:tc>
+          <w:tcPr>
+            <w:tcW w:w="2160" w:type="dxa"/>
+          </w:tcPr>
+          <w:p>
+            <w:pPr>
+              <w:rPr>
+                <w:rFonts w:eastAsiaTheme="minorHAnsi"/>
+                <w:b/>
+              </w:rPr>
+            </w:pPr>
+            <w:r>
+              <w:rPr>
+                <w:rFonts w:eastAsiaTheme="minorHAnsi" w:hint="eastAsia"/>
+                <w:b/>
+              </w:rPr>
+              <w:lastRenderedPageBreak/>
+              <w:t>T</w:t>
+            </w:r>
+            <w:r>
+              <w:rPr>
+                <w:rFonts w:eastAsiaTheme="minorHAnsi"/>
+                <w:b/>
+              </w:rPr>
+              <w:t>est case</w:t>
+            </w:r>
+          </w:p>
+        </w:tc>
+        <w:tc>
+          <w:tcPr>
+            <w:tcW w:w="1101" w:type="dxa"/>
+          </w:tcPr>
+          <w:p>
+            <w:pPr>
+              <w:rPr>
+                <w:rFonts w:eastAsiaTheme="minorHAnsi"/>
+                <w:b/>
+              </w:rPr>
+            </w:pPr>
+            <w:r>
+              <w:rPr>
+                <w:rFonts w:eastAsiaTheme="minorHAnsi" w:hint="eastAsia"/>
+                <w:b/>
+              </w:rPr>
+              <w:t>I</w:t>
+            </w:r>
+            <w:r>
+              <w:rPr>
+                <w:rFonts w:eastAsiaTheme="minorHAnsi"/>
+                <w:b/>
+              </w:rPr>
+              <w:t>nput Values</w:t>
+            </w:r>
+          </w:p>
+        </w:tc>
+        <w:tc>
+          <w:tcPr>
+            <w:tcW w:w="1446" w:type="dxa"/>
+          </w:tcPr>
+          <w:p>
+            <w:pPr>
+              <w:rPr>
+                <w:rFonts w:eastAsiaTheme="minorHAnsi"/>
+                <w:b/>
+              </w:rPr>
+            </w:pPr>
+            <w:r>
+              <w:rPr>
+                <w:rFonts w:eastAsiaTheme="minorHAnsi" w:hint="eastAsia"/>
+                <w:b/>
+              </w:rPr>
+              <w:t>A</w:t>
+            </w:r>
+            <w:r>
+              <w:rPr>
+                <w:rFonts w:eastAsiaTheme="minorHAnsi"/>
+                <w:b/>
+              </w:rPr>
+              <w:t>ffected functions</w:t>
+            </w:r>
+          </w:p>
+        </w:tc>
+        <w:tc>
+          <w:tcPr>
+            <w:tcW w:w="2097" w:type="dxa"/>
+          </w:tcPr>
+          <w:p>
+            <w:pPr>
+              <w:rPr>
+                <w:rFonts w:eastAsiaTheme="minorHAnsi"/>
+                <w:b/>
+              </w:rPr>
+            </w:pPr>
+            <w:r>
+              <w:rPr>
+                <w:rFonts w:eastAsiaTheme="minorHAnsi" w:hint="eastAsia"/>
+                <w:b/>
+              </w:rPr>
+              <w:t>E</w:t>
+            </w:r>
+            <w:r>
+              <w:rPr>
+                <w:rFonts w:eastAsiaTheme="minorHAnsi"/>
+                <w:b/>
+              </w:rPr>
+              <w:t>xpected outcomes</w:t>
+            </w:r>
+          </w:p>
+        </w:tc>
+        <w:tc>
+          <w:tcPr>
+            <w:tcW w:w="3366" w:type="dxa"/>
+          </w:tcPr>
+          <w:p>
+            <w:pPr>
+              <w:rPr>
+                <w:rFonts w:eastAsiaTheme="minorHAnsi"/>
+                <w:b/>
+              </w:rPr>
+            </w:pPr>
+            <w:r>
+              <w:rPr>
+                <w:rFonts w:eastAsiaTheme="minorHAnsi" w:hint="eastAsia"/>
+                <w:b/>
+              </w:rPr>
+              <w:t>O</w:t>
+            </w:r>
+            <w:r>
+              <w:rPr>
+                <w:rFonts w:eastAsiaTheme="minorHAnsi"/>
+                <w:b/>
+              </w:rPr>
+              <w:t>bserved outcomes</w:t>
+            </w:r>
+          </w:p>
+        </w:tc>
+      </w:tr>
+      <w:tr>
+        <w:tc>
+          <w:tcPr>
+            <w:tcW w:w="2160" w:type="dxa"/>
+          </w:tcPr>
+          <w:p>
+            <w:pPr>
+              <w:rPr>
+                <w:rFonts w:eastAsiaTheme="minorHAnsi"/>
+              </w:rPr>
+            </w:pPr>
+            <w:r>
+              <w:rPr>
+                <w:rFonts w:eastAsiaTheme="minorHAnsi"/>
+              </w:rPr>
+              <w:t>Input validation</w:t>
+            </w:r>
+          </w:p>
+        </w:tc>
+        <w:tc>
+          <w:tcPr>
+            <w:tcW w:w="1101" w:type="dxa"/>
+          </w:tcPr>
+          <w:p>
+            <w:pPr>
+              <w:rPr>
+                <w:rFonts w:eastAsiaTheme="minorHAnsi"/>
+              </w:rPr>
+            </w:pPr>
+            <w:proofErr w:type="spellStart"/>
+            <w:r>
+              <w:rPr>
+                <w:rFonts w:eastAsiaTheme="minorHAnsi" w:hint="eastAsia"/>
+              </w:rPr>
+              <w:t>I</w:t>
+            </w:r>
+            <w:r>
+              <w:rPr>
+                <w:rFonts w:eastAsiaTheme="minorHAnsi"/>
+              </w:rPr>
+              <w:t>nts</w:t>
+            </w:r>
+            <w:proofErr w:type="spellEnd"/>
+            <w:r>
+              <w:rPr>
+                <w:rFonts w:eastAsiaTheme="minorHAnsi"/>
+              </w:rPr>
+              <w:t xml:space="preserve"> are not </w:t>
+            </w:r>
+            <w:proofErr w:type="spellStart"/>
+            <w:r>
+              <w:rPr>
+                <w:rFonts w:eastAsiaTheme="minorHAnsi"/>
+              </w:rPr>
+              <w:t>ints</w:t>
+            </w:r>
+            <w:proofErr w:type="spellEnd"/>
+            <w:r>
+              <w:rPr>
+                <w:rFonts w:eastAsiaTheme="minorHAnsi"/>
+              </w:rPr>
+              <w:t>, etc.</w:t>
+            </w:r>
+          </w:p>
+        </w:tc>
+        <w:tc>
+          <w:tcPr>
+            <w:tcW w:w="1446" w:type="dxa"/>
+          </w:tcPr>
+          <w:p>
+            <w:pPr>
+              <w:rPr>
+                <w:rFonts w:eastAsiaTheme="minorHAnsi"/>
+              </w:rPr>
+            </w:pPr>
+            <w:r>
+              <w:rPr>
+                <w:rFonts w:eastAsiaTheme="minorHAnsi" w:hint="eastAsia"/>
+              </w:rPr>
+              <w:t>U</w:t>
+            </w:r>
+            <w:r>
+              <w:rPr>
+                <w:rFonts w:eastAsiaTheme="minorHAnsi"/>
+              </w:rPr>
+              <w:t>ser input functions</w:t>
+            </w:r>
+          </w:p>
+        </w:tc>
+        <w:tc>
+          <w:tcPr>
+            <w:tcW w:w="2097" w:type="dxa"/>
+          </w:tcPr>
+          <w:p>
+            <w:pPr>
+              <w:rPr>
+                <w:rFonts w:eastAsiaTheme="minorHAnsi"/>
+              </w:rPr>
+            </w:pPr>
+            <w:r>
+              <w:rPr>
+                <w:rFonts w:eastAsiaTheme="minorHAnsi" w:hint="eastAsia"/>
+              </w:rPr>
+              <w:t>R</w:t>
+            </w:r>
+            <w:r>
+              <w:rPr>
+                <w:rFonts w:eastAsiaTheme="minorHAnsi"/>
+              </w:rPr>
+              <w:t>eprompt for correct input</w:t>
+            </w:r>
+          </w:p>
+        </w:tc>
+        <w:tc>
+          <w:tcPr>
+            <w:tcW w:w="3366" w:type="dxa"/>
+          </w:tcPr>
+          <w:p>
+            <w:pPr>
+              <w:rPr>
+                <w:rFonts w:eastAsiaTheme="minorHAnsi"/>
+              </w:rPr>
+            </w:pPr>
+            <w:r>
+              <w:rPr>
+                <w:rFonts w:eastAsiaTheme="minorHAnsi" w:hint="eastAsia"/>
+              </w:rPr>
+              <w:t>R</w:t>
+            </w:r>
+            <w:r>
+              <w:rPr>
+                <w:rFonts w:eastAsiaTheme="minorHAnsi"/>
+              </w:rPr>
+              <w:t>eprompt for correct input</w:t>
+            </w:r>
+          </w:p>
+        </w:tc>
+      </w:tr>
+      <w:tr>
+        <w:tc>
+          <w:tcPr>
+            <w:tcW w:w="2160" w:type="dxa"/>
+          </w:tcPr>
+          <w:p>
+            <w:pPr>
+              <w:jc w:val="left"/>
+              <w:rPr>
+                <w:rFonts w:eastAsiaTheme="minorHAnsi"/>
+              </w:rPr>
+            </w:pPr>
+            <w:r>
+              <w:rPr>
+                <w:rFonts w:eastAsiaTheme="minorHAnsi"/>
+              </w:rPr>
+              <w:t>Board instantiates correctly</w:t>
+            </w:r>
+          </w:p>
+        </w:tc>
+        <w:tc>
+          <w:tcPr>
+            <w:tcW w:w="1101" w:type="dxa"/>
+          </w:tcPr>
+          <w:p>
+            <w:pPr>
+              <w:rPr>
+                <w:rFonts w:eastAsiaTheme="minorHAnsi"/>
+              </w:rPr>
+            </w:pPr>
+            <w:r>
+              <w:rPr>
+                <w:rFonts w:eastAsiaTheme="minorHAnsi" w:hint="eastAsia"/>
+              </w:rPr>
+              <w:t>-</w:t>
+            </w:r>
+          </w:p>
+        </w:tc>
+        <w:tc>
+          <w:tcPr>
+            <w:tcW w:w="1446" w:type="dxa"/>
+          </w:tcPr>
+          <w:p>
+            <w:pPr>
+              <w:rPr>
+                <w:rFonts w:eastAsiaTheme="minorHAnsi"/>
+              </w:rPr>
+            </w:pPr>
+            <w:proofErr w:type="gramStart"/>
+            <w:r>
+              <w:rPr>
+                <w:rFonts w:eastAsiaTheme="minorHAnsi"/>
+              </w:rPr>
+              <w:t>Game</w:t>
+            </w:r>
+            <w:r>
+              <w:rPr>
+                <w:rFonts w:eastAsiaTheme="minorHAnsi"/>
+              </w:rPr>
+              <w:t>(</w:t>
+            </w:r>
+            <w:proofErr w:type="gramEnd"/>
+            <w:r>
+              <w:rPr>
+                <w:rFonts w:eastAsiaTheme="minorHAnsi"/>
+              </w:rPr>
+              <w:t>)</w:t>
+            </w:r>
+          </w:p>
+        </w:tc>
+        <w:tc>
+          <w:tcPr>
+            <w:tcW w:w="2097" w:type="dxa"/>
+          </w:tcPr>
+          <w:p>
+            <w:pPr>
+              <w:rPr>
+                <w:rFonts w:eastAsiaTheme="minorHAnsi"/>
+              </w:rPr>
+            </w:pPr>
+            <w:r>
+              <w:rPr>
+                <w:rFonts w:eastAsiaTheme="minorHAnsi"/>
+              </w:rPr>
+              <w:t>Board is filled with “normal” terrain initially, which is replaced with other terrain</w:t>
+            </w:r>
+          </w:p>
+        </w:tc>
+        <w:tc>
+          <w:tcPr>
+            <w:tcW w:w="3366" w:type="dxa"/>
+          </w:tcPr>
+          <w:p>
+            <w:pPr>
+              <w:rPr>
+                <w:rFonts w:eastAsiaTheme="minorHAnsi"/>
+              </w:rPr>
+            </w:pPr>
+            <w:r>
+              <w:rPr>
+                <w:rFonts w:eastAsiaTheme="minorHAnsi"/>
+              </w:rPr>
+              <w:t>Board is filled with “normal” terrain initially, which is replaced with other terrain</w:t>
+            </w:r>
+          </w:p>
+        </w:tc>
+      </w:tr>
+      <w:tr>
+        <w:tc>
+          <w:tcPr>
+            <w:tcW w:w="2160" w:type="dxa"/>
+          </w:tcPr>
+          <w:p>
+            <w:pPr>
+              <w:rPr>
+                <w:rFonts w:eastAsiaTheme="minorHAnsi"/>
+              </w:rPr>
+            </w:pPr>
+            <w:r>
+              <w:rPr>
+                <w:rFonts w:eastAsiaTheme="minorHAnsi"/>
+              </w:rPr>
+              <w:t>Each terrain points to neighboring terrain</w:t>
+            </w:r>
+          </w:p>
+        </w:tc>
+        <w:tc>
+          <w:tcPr>
+            <w:tcW w:w="1101" w:type="dxa"/>
+          </w:tcPr>
+          <w:p>
+            <w:pPr>
+              <w:rPr>
+                <w:rFonts w:eastAsiaTheme="minorHAnsi"/>
+              </w:rPr>
+            </w:pPr>
+            <w:r>
+              <w:rPr>
+                <w:rFonts w:eastAsiaTheme="minorHAnsi" w:hint="eastAsia"/>
+              </w:rPr>
+              <w:t>-</w:t>
+            </w:r>
+          </w:p>
+        </w:tc>
+        <w:tc>
+          <w:tcPr>
+            <w:tcW w:w="1446" w:type="dxa"/>
+          </w:tcPr>
+          <w:p>
+            <w:pPr>
+              <w:rPr>
+                <w:rFonts w:eastAsiaTheme="minorHAnsi"/>
+              </w:rPr>
+            </w:pPr>
+            <w:r>
+              <w:rPr>
+                <w:rFonts w:eastAsiaTheme="minorHAnsi"/>
+              </w:rPr>
+              <w:t>Game setup functions</w:t>
+            </w:r>
+          </w:p>
+        </w:tc>
+        <w:tc>
+          <w:tcPr>
+            <w:tcW w:w="2097" w:type="dxa"/>
+          </w:tcPr>
+          <w:p>
+            <w:pPr>
+              <w:rPr>
+                <w:rFonts w:eastAsiaTheme="minorHAnsi"/>
+              </w:rPr>
+            </w:pPr>
+            <w:r>
+              <w:rPr>
+                <w:rFonts w:eastAsiaTheme="minorHAnsi"/>
+              </w:rPr>
+              <w:t>Each terrain points to neighboring terrain</w:t>
+            </w:r>
+          </w:p>
+        </w:tc>
+        <w:tc>
+          <w:tcPr>
+            <w:tcW w:w="3366" w:type="dxa"/>
+          </w:tcPr>
+          <w:p>
+            <w:pPr>
+              <w:rPr>
+                <w:rFonts w:eastAsiaTheme="minorHAnsi"/>
+              </w:rPr>
+            </w:pPr>
+            <w:r>
+              <w:rPr>
+                <w:rFonts w:eastAsiaTheme="minorHAnsi"/>
+              </w:rPr>
+              <w:t xml:space="preserve">Terrain pointers are messed up when replacing “normal” terrain with new terrain. Made </w:t>
+            </w:r>
+            <w:proofErr w:type="spellStart"/>
+            <w:proofErr w:type="gramStart"/>
+            <w:r>
+              <w:rPr>
+                <w:rFonts w:eastAsiaTheme="minorHAnsi"/>
+              </w:rPr>
+              <w:t>updatePointers</w:t>
+            </w:r>
+            <w:proofErr w:type="spellEnd"/>
+            <w:r>
+              <w:rPr>
+                <w:rFonts w:eastAsiaTheme="minorHAnsi"/>
+              </w:rPr>
+              <w:t>(</w:t>
+            </w:r>
+            <w:proofErr w:type="gramEnd"/>
+            <w:r>
+              <w:rPr>
+                <w:rFonts w:eastAsiaTheme="minorHAnsi"/>
+              </w:rPr>
+              <w:t>) in Terrain to fix pointers, which updates each terrains’ pointers individually. It’s not elegant but it works.</w:t>
+            </w:r>
+          </w:p>
+        </w:tc>
+      </w:tr>
+      <w:tr>
+        <w:tc>
+          <w:tcPr>
+            <w:tcW w:w="2160" w:type="dxa"/>
+          </w:tcPr>
+          <w:p>
+            <w:pPr>
+              <w:rPr>
+                <w:rFonts w:eastAsiaTheme="minorHAnsi"/>
+              </w:rPr>
+            </w:pPr>
+            <w:r>
+              <w:rPr>
+                <w:rFonts w:eastAsiaTheme="minorHAnsi"/>
+              </w:rPr>
+              <w:t>Mountains are instantiated, at least 1 space from edge</w:t>
+            </w:r>
+          </w:p>
+        </w:tc>
+        <w:tc>
+          <w:tcPr>
+            <w:tcW w:w="1101" w:type="dxa"/>
+          </w:tcPr>
+          <w:p>
+            <w:pPr>
+              <w:rPr>
+                <w:rFonts w:eastAsiaTheme="minorHAnsi"/>
+              </w:rPr>
+            </w:pPr>
+            <w:r>
+              <w:rPr>
+                <w:rFonts w:eastAsiaTheme="minorHAnsi"/>
+              </w:rPr>
+              <w:t>-</w:t>
+            </w:r>
+          </w:p>
+        </w:tc>
+        <w:tc>
+          <w:tcPr>
+            <w:tcW w:w="1446" w:type="dxa"/>
+          </w:tcPr>
+          <w:p>
+            <w:pPr>
+              <w:rPr>
+                <w:rFonts w:eastAsiaTheme="minorHAnsi"/>
+              </w:rPr>
+            </w:pPr>
+            <w:r>
+              <w:rPr>
+                <w:rFonts w:eastAsiaTheme="minorHAnsi"/>
+              </w:rPr>
+              <w:t>Game setup functions</w:t>
+            </w:r>
+          </w:p>
+        </w:tc>
+        <w:tc>
+          <w:tcPr>
+            <w:tcW w:w="2097" w:type="dxa"/>
+          </w:tcPr>
+          <w:p>
+            <w:pPr>
+              <w:rPr>
+                <w:rFonts w:eastAsiaTheme="minorHAnsi"/>
+              </w:rPr>
+            </w:pPr>
+            <w:r>
+              <w:rPr>
+                <w:rFonts w:eastAsiaTheme="minorHAnsi"/>
+              </w:rPr>
+              <w:t>Mountains are instantiated, at least 1 space from edge</w:t>
+            </w:r>
+          </w:p>
+        </w:tc>
+        <w:tc>
+          <w:tcPr>
+            <w:tcW w:w="3366" w:type="dxa"/>
+          </w:tcPr>
+          <w:p>
+            <w:pPr>
+              <w:rPr>
+                <w:rFonts w:eastAsiaTheme="minorHAnsi"/>
+              </w:rPr>
+            </w:pPr>
+            <w:r>
+              <w:rPr>
+                <w:rFonts w:eastAsiaTheme="minorHAnsi"/>
+              </w:rPr>
+              <w:t>Mountains are instantiated, at least 1 space from edge</w:t>
+            </w:r>
+          </w:p>
+        </w:tc>
+      </w:tr>
+      <w:tr>
+        <w:tc>
+          <w:tcPr>
+            <w:tcW w:w="2160" w:type="dxa"/>
+          </w:tcPr>
+          <w:p>
+            <w:pPr>
+              <w:rPr>
+                <w:rFonts w:eastAsiaTheme="minorHAnsi"/>
+              </w:rPr>
+            </w:pPr>
+            <w:r>
+              <w:rPr>
+                <w:rFonts w:eastAsiaTheme="minorHAnsi"/>
+              </w:rPr>
+              <w:t>Mountains increase player’s view range</w:t>
+            </w:r>
+          </w:p>
+        </w:tc>
+        <w:tc>
+          <w:tcPr>
+            <w:tcW w:w="1101" w:type="dxa"/>
+          </w:tcPr>
+          <w:p>
+            <w:pPr>
+              <w:rPr>
+                <w:rFonts w:eastAsiaTheme="minorHAnsi"/>
+              </w:rPr>
+            </w:pPr>
+          </w:p>
+        </w:tc>
+        <w:tc>
+          <w:tcPr>
+            <w:tcW w:w="1446" w:type="dxa"/>
+          </w:tcPr>
+          <w:p>
+            <w:pPr>
+              <w:rPr>
+                <w:rFonts w:eastAsiaTheme="minorHAnsi"/>
+              </w:rPr>
+            </w:pPr>
+            <w:proofErr w:type="gramStart"/>
+            <w:r>
+              <w:rPr>
+                <w:rFonts w:eastAsiaTheme="minorHAnsi"/>
+              </w:rPr>
+              <w:t>Interact(</w:t>
+            </w:r>
+            <w:proofErr w:type="gramEnd"/>
+            <w:r>
+              <w:rPr>
+                <w:rFonts w:eastAsiaTheme="minorHAnsi"/>
+              </w:rPr>
+              <w:t>)</w:t>
+            </w:r>
+          </w:p>
+        </w:tc>
+        <w:tc>
+          <w:tcPr>
+            <w:tcW w:w="2097" w:type="dxa"/>
+          </w:tcPr>
+          <w:p>
+            <w:pPr>
+              <w:rPr>
+                <w:rFonts w:eastAsiaTheme="minorHAnsi"/>
+              </w:rPr>
+            </w:pPr>
+            <w:r>
+              <w:rPr>
+                <w:rFonts w:eastAsiaTheme="minorHAnsi"/>
+              </w:rPr>
+              <w:t>Mountains increase player’s view range</w:t>
+            </w:r>
+          </w:p>
+        </w:tc>
+        <w:tc>
+          <w:tcPr>
+            <w:tcW w:w="3366" w:type="dxa"/>
+          </w:tcPr>
+          <w:p>
+            <w:pPr>
+              <w:rPr>
+                <w:rFonts w:eastAsiaTheme="minorHAnsi"/>
+              </w:rPr>
+            </w:pPr>
+            <w:r>
+              <w:rPr>
+                <w:rFonts w:eastAsiaTheme="minorHAnsi"/>
+              </w:rPr>
+              <w:t>Mountains increase player’s view range</w:t>
+            </w:r>
+          </w:p>
+        </w:tc>
+      </w:tr>
+      <w:tr>
+        <w:tc>
+          <w:tcPr>
+            <w:tcW w:w="2160" w:type="dxa"/>
+          </w:tcPr>
+          <w:p>
+            <w:pPr>
+              <w:rPr>
+                <w:rFonts w:eastAsiaTheme="minorHAnsi"/>
+              </w:rPr>
+            </w:pPr>
+            <w:r>
+              <w:rPr>
+                <w:rFonts w:eastAsiaTheme="minorHAnsi"/>
+              </w:rPr>
+              <w:t>Mountains take 3 time to traverse</w:t>
+            </w:r>
+          </w:p>
+        </w:tc>
+        <w:tc>
+          <w:tcPr>
+            <w:tcW w:w="1101" w:type="dxa"/>
+          </w:tcPr>
+          <w:p>
+            <w:pPr>
+              <w:rPr>
+                <w:rFonts w:eastAsiaTheme="minorHAnsi"/>
+              </w:rPr>
+            </w:pPr>
+          </w:p>
+        </w:tc>
+        <w:tc>
+          <w:tcPr>
+            <w:tcW w:w="1446" w:type="dxa"/>
+          </w:tcPr>
+          <w:p>
+            <w:pPr>
+              <w:rPr>
+                <w:rFonts w:eastAsiaTheme="minorHAnsi"/>
+              </w:rPr>
+            </w:pPr>
+            <w:proofErr w:type="gramStart"/>
+            <w:r>
+              <w:rPr>
+                <w:rFonts w:eastAsiaTheme="minorHAnsi"/>
+              </w:rPr>
+              <w:t>Interact(</w:t>
+            </w:r>
+            <w:proofErr w:type="gramEnd"/>
+            <w:r>
+              <w:rPr>
+                <w:rFonts w:eastAsiaTheme="minorHAnsi"/>
+              </w:rPr>
+              <w:t>)</w:t>
+            </w:r>
+          </w:p>
+        </w:tc>
+        <w:tc>
+          <w:tcPr>
+            <w:tcW w:w="2097" w:type="dxa"/>
+          </w:tcPr>
+          <w:p>
+            <w:pPr>
+              <w:rPr>
+                <w:rFonts w:eastAsiaTheme="minorHAnsi"/>
+              </w:rPr>
+            </w:pPr>
+            <w:r>
+              <w:rPr>
+                <w:rFonts w:eastAsiaTheme="minorHAnsi"/>
+              </w:rPr>
+              <w:t>Mountains take 3 time to traverse</w:t>
+            </w:r>
+          </w:p>
+        </w:tc>
+        <w:tc>
+          <w:tcPr>
+            <w:tcW w:w="3366" w:type="dxa"/>
+          </w:tcPr>
+          <w:p>
+            <w:pPr>
+              <w:rPr>
+                <w:rFonts w:eastAsiaTheme="minorHAnsi"/>
+              </w:rPr>
+            </w:pPr>
+            <w:r>
+              <w:rPr>
+                <w:rFonts w:eastAsiaTheme="minorHAnsi"/>
+              </w:rPr>
+              <w:t>Mountains take 3 time to traverse</w:t>
+            </w:r>
+          </w:p>
+        </w:tc>
+      </w:tr>
+      <w:tr>
+        <w:tc>
+          <w:tcPr>
+            <w:tcW w:w="2160" w:type="dxa"/>
+          </w:tcPr>
+          <w:p>
+            <w:pPr>
+              <w:rPr>
+                <w:rFonts w:eastAsiaTheme="minorHAnsi"/>
+              </w:rPr>
+            </w:pPr>
+            <w:r>
+              <w:rPr>
+                <w:rFonts w:eastAsiaTheme="minorHAnsi"/>
+              </w:rPr>
+              <w:t>Hot springs are instantiated</w:t>
+            </w:r>
+            <w:r>
+              <w:rPr>
+                <w:rFonts w:eastAsiaTheme="minorHAnsi"/>
+              </w:rPr>
+              <w:t>, overwriting “normal” terrain</w:t>
+            </w:r>
+          </w:p>
+        </w:tc>
+        <w:tc>
+          <w:tcPr>
+            <w:tcW w:w="1101" w:type="dxa"/>
+          </w:tcPr>
+          <w:p>
+            <w:pPr>
+              <w:rPr>
+                <w:rFonts w:eastAsiaTheme="minorHAnsi"/>
+              </w:rPr>
+            </w:pPr>
+            <w:r>
+              <w:rPr>
+                <w:rFonts w:eastAsiaTheme="minorHAnsi"/>
+              </w:rPr>
+              <w:t>-</w:t>
+            </w:r>
+          </w:p>
+        </w:tc>
+        <w:tc>
+          <w:tcPr>
+            <w:tcW w:w="1446" w:type="dxa"/>
+          </w:tcPr>
+          <w:p>
+            <w:pPr>
+              <w:rPr>
+                <w:rFonts w:eastAsiaTheme="minorHAnsi"/>
+              </w:rPr>
+            </w:pPr>
+            <w:r>
+              <w:rPr>
+                <w:rFonts w:eastAsiaTheme="minorHAnsi"/>
+              </w:rPr>
+              <w:t>Game setup functions</w:t>
+            </w:r>
+          </w:p>
+        </w:tc>
+        <w:tc>
+          <w:tcPr>
+            <w:tcW w:w="2097" w:type="dxa"/>
+          </w:tcPr>
+          <w:p>
+            <w:pPr>
+              <w:rPr>
+                <w:rFonts w:eastAsiaTheme="minorHAnsi"/>
+              </w:rPr>
+            </w:pPr>
+            <w:r>
+              <w:rPr>
+                <w:rFonts w:eastAsiaTheme="minorHAnsi"/>
+              </w:rPr>
+              <w:t>Hot springs are instantiated, overwriting “normal” terrain</w:t>
+            </w:r>
+          </w:p>
+        </w:tc>
+        <w:tc>
+          <w:tcPr>
+            <w:tcW w:w="3366" w:type="dxa"/>
+          </w:tcPr>
+          <w:p>
+            <w:pPr>
+              <w:rPr>
+                <w:rFonts w:eastAsiaTheme="minorHAnsi"/>
+              </w:rPr>
+            </w:pPr>
+            <w:r>
+              <w:rPr>
+                <w:rFonts w:eastAsiaTheme="minorHAnsi"/>
+              </w:rPr>
+              <w:t>Hot springs are instantiated, overwriting “normal” terrain</w:t>
+            </w:r>
+          </w:p>
+        </w:tc>
+      </w:tr>
+      <w:tr>
+        <w:tc>
+          <w:tcPr>
+            <w:tcW w:w="2160" w:type="dxa"/>
+          </w:tcPr>
+          <w:p>
+            <w:pPr>
+              <w:rPr>
+                <w:rFonts w:eastAsiaTheme="minorHAnsi"/>
+              </w:rPr>
+            </w:pPr>
+            <w:r>
+              <w:rPr>
+                <w:rFonts w:eastAsiaTheme="minorHAnsi"/>
+              </w:rPr>
+              <w:t>Hot spring</w:t>
+            </w:r>
+            <w:r>
+              <w:rPr>
+                <w:rFonts w:eastAsiaTheme="minorHAnsi"/>
+              </w:rPr>
+              <w:t xml:space="preserve">s </w:t>
+            </w:r>
+            <w:r>
+              <w:rPr>
+                <w:rFonts w:eastAsiaTheme="minorHAnsi"/>
+              </w:rPr>
+              <w:t>heal the player to full HP</w:t>
+            </w:r>
+          </w:p>
+        </w:tc>
+        <w:tc>
+          <w:tcPr>
+            <w:tcW w:w="1101" w:type="dxa"/>
+          </w:tcPr>
+          <w:p>
+            <w:pPr>
+              <w:rPr>
+                <w:rFonts w:eastAsiaTheme="minorHAnsi"/>
+              </w:rPr>
+            </w:pPr>
+          </w:p>
+        </w:tc>
+        <w:tc>
+          <w:tcPr>
+            <w:tcW w:w="1446" w:type="dxa"/>
+          </w:tcPr>
+          <w:p>
+            <w:pPr>
+              <w:rPr>
+                <w:rFonts w:eastAsiaTheme="minorHAnsi"/>
+              </w:rPr>
+            </w:pPr>
+            <w:proofErr w:type="gramStart"/>
+            <w:r>
+              <w:rPr>
+                <w:rFonts w:eastAsiaTheme="minorHAnsi"/>
+              </w:rPr>
+              <w:t>Interact(</w:t>
+            </w:r>
+            <w:proofErr w:type="gramEnd"/>
+            <w:r>
+              <w:rPr>
+                <w:rFonts w:eastAsiaTheme="minorHAnsi"/>
+              </w:rPr>
+              <w:t>)</w:t>
+            </w:r>
+          </w:p>
+        </w:tc>
+        <w:tc>
+          <w:tcPr>
+            <w:tcW w:w="2097" w:type="dxa"/>
+          </w:tcPr>
+          <w:p>
+            <w:pPr>
+              <w:rPr>
+                <w:rFonts w:eastAsiaTheme="minorHAnsi"/>
+              </w:rPr>
+            </w:pPr>
+            <w:r>
+              <w:rPr>
+                <w:rFonts w:eastAsiaTheme="minorHAnsi"/>
+              </w:rPr>
+              <w:t>Hot springs heal the player to full HP</w:t>
+            </w:r>
+          </w:p>
+        </w:tc>
+        <w:tc>
+          <w:tcPr>
+            <w:tcW w:w="3366" w:type="dxa"/>
+          </w:tcPr>
+          <w:p>
+            <w:pPr>
+              <w:rPr>
+                <w:rFonts w:eastAsiaTheme="minorHAnsi"/>
+              </w:rPr>
+            </w:pPr>
+            <w:r>
+              <w:rPr>
+                <w:rFonts w:eastAsiaTheme="minorHAnsi"/>
+              </w:rPr>
+              <w:t>Hot springs heal the player to full HP</w:t>
+            </w:r>
+          </w:p>
+        </w:tc>
+      </w:tr>
+      <w:tr>
+        <w:tc>
+          <w:tcPr>
+            <w:tcW w:w="2160" w:type="dxa"/>
+          </w:tcPr>
+          <w:p>
+            <w:pPr>
+              <w:rPr>
+                <w:rFonts w:eastAsiaTheme="minorHAnsi"/>
+              </w:rPr>
+            </w:pPr>
+            <w:r>
+              <w:rPr>
+                <w:rFonts w:eastAsiaTheme="minorHAnsi"/>
+              </w:rPr>
+              <w:t>Hot spring</w:t>
+            </w:r>
+            <w:r>
+              <w:rPr>
+                <w:rFonts w:eastAsiaTheme="minorHAnsi"/>
+              </w:rPr>
+              <w:t>s take 3 time to traverse</w:t>
+            </w:r>
+          </w:p>
+        </w:tc>
+        <w:tc>
+          <w:tcPr>
+            <w:tcW w:w="1101" w:type="dxa"/>
+          </w:tcPr>
+          <w:p>
+            <w:pPr>
+              <w:rPr>
+                <w:rFonts w:eastAsiaTheme="minorHAnsi"/>
+              </w:rPr>
+            </w:pPr>
+          </w:p>
+        </w:tc>
+        <w:tc>
+          <w:tcPr>
+            <w:tcW w:w="1446" w:type="dxa"/>
+          </w:tcPr>
+          <w:p>
+            <w:pPr>
+              <w:rPr>
+                <w:rFonts w:eastAsiaTheme="minorHAnsi"/>
+              </w:rPr>
+            </w:pPr>
+            <w:proofErr w:type="gramStart"/>
+            <w:r>
+              <w:rPr>
+                <w:rFonts w:eastAsiaTheme="minorHAnsi"/>
+              </w:rPr>
+              <w:t>Interact(</w:t>
+            </w:r>
+            <w:proofErr w:type="gramEnd"/>
+            <w:r>
+              <w:rPr>
+                <w:rFonts w:eastAsiaTheme="minorHAnsi"/>
+              </w:rPr>
+              <w:t>)</w:t>
+            </w:r>
+          </w:p>
+        </w:tc>
+        <w:tc>
+          <w:tcPr>
+            <w:tcW w:w="2097" w:type="dxa"/>
+          </w:tcPr>
+          <w:p>
+            <w:pPr>
+              <w:rPr>
+                <w:rFonts w:eastAsiaTheme="minorHAnsi"/>
+              </w:rPr>
+            </w:pPr>
+            <w:r>
+              <w:rPr>
+                <w:rFonts w:eastAsiaTheme="minorHAnsi"/>
+              </w:rPr>
+              <w:t>Hot spring</w:t>
+            </w:r>
+            <w:r>
+              <w:rPr>
+                <w:rFonts w:eastAsiaTheme="minorHAnsi"/>
+              </w:rPr>
+              <w:t>s take 3 time to traverse</w:t>
+            </w:r>
+          </w:p>
+        </w:tc>
+        <w:tc>
+          <w:tcPr>
+            <w:tcW w:w="3366" w:type="dxa"/>
+          </w:tcPr>
+          <w:p>
+            <w:pPr>
+              <w:rPr>
+                <w:rFonts w:eastAsiaTheme="minorHAnsi"/>
+              </w:rPr>
+            </w:pPr>
+            <w:r>
+              <w:rPr>
+                <w:rFonts w:eastAsiaTheme="minorHAnsi"/>
+              </w:rPr>
+              <w:t>Hot spring</w:t>
+            </w:r>
+            <w:r>
+              <w:rPr>
+                <w:rFonts w:eastAsiaTheme="minorHAnsi"/>
+              </w:rPr>
+              <w:t>s take 3 time to traverse</w:t>
+            </w:r>
+          </w:p>
+        </w:tc>
+      </w:tr>
+      <w:tr>
+        <w:tc>
+          <w:tcPr>
+            <w:tcW w:w="2160" w:type="dxa"/>
+          </w:tcPr>
+          <w:p>
+            <w:pPr>
+              <w:rPr>
+                <w:rFonts w:eastAsiaTheme="minorHAnsi"/>
+              </w:rPr>
+            </w:pPr>
+            <w:r>
+              <w:rPr>
+                <w:rFonts w:eastAsiaTheme="minorHAnsi"/>
+              </w:rPr>
+              <w:t>Spike</w:t>
+            </w:r>
+            <w:r>
+              <w:rPr>
+                <w:rFonts w:eastAsiaTheme="minorHAnsi"/>
+              </w:rPr>
+              <w:t>s are instantiated, overwriting “normal” terrain</w:t>
+            </w:r>
+          </w:p>
+        </w:tc>
+        <w:tc>
+          <w:tcPr>
+            <w:tcW w:w="1101" w:type="dxa"/>
+          </w:tcPr>
+          <w:p>
+            <w:pPr>
+              <w:rPr>
+                <w:rFonts w:eastAsiaTheme="minorHAnsi"/>
+              </w:rPr>
+            </w:pPr>
+            <w:r>
+              <w:rPr>
+                <w:rFonts w:eastAsiaTheme="minorHAnsi"/>
+              </w:rPr>
+              <w:t>-</w:t>
+            </w:r>
+          </w:p>
+        </w:tc>
+        <w:tc>
+          <w:tcPr>
+            <w:tcW w:w="1446" w:type="dxa"/>
+          </w:tcPr>
+          <w:p>
+            <w:pPr>
+              <w:rPr>
+                <w:rFonts w:eastAsiaTheme="minorHAnsi"/>
+              </w:rPr>
+            </w:pPr>
+            <w:r>
+              <w:rPr>
+                <w:rFonts w:eastAsiaTheme="minorHAnsi"/>
+              </w:rPr>
+              <w:t>Game setup functions</w:t>
+            </w:r>
+          </w:p>
+        </w:tc>
+        <w:tc>
+          <w:tcPr>
+            <w:tcW w:w="2097" w:type="dxa"/>
+          </w:tcPr>
+          <w:p>
+            <w:pPr>
+              <w:rPr>
+                <w:rFonts w:eastAsiaTheme="minorHAnsi"/>
+              </w:rPr>
+            </w:pPr>
+            <w:r>
+              <w:rPr>
+                <w:rFonts w:eastAsiaTheme="minorHAnsi"/>
+              </w:rPr>
+              <w:t>Spike</w:t>
+            </w:r>
+            <w:r>
+              <w:rPr>
+                <w:rFonts w:eastAsiaTheme="minorHAnsi"/>
+              </w:rPr>
+              <w:t>s are instantiated, overwriting “normal” terrain</w:t>
+            </w:r>
+          </w:p>
+        </w:tc>
+        <w:tc>
+          <w:tcPr>
+            <w:tcW w:w="3366" w:type="dxa"/>
+          </w:tcPr>
+          <w:p>
+            <w:pPr>
+              <w:rPr>
+                <w:rFonts w:eastAsiaTheme="minorHAnsi"/>
+              </w:rPr>
+            </w:pPr>
+            <w:r>
+              <w:rPr>
+                <w:rFonts w:eastAsiaTheme="minorHAnsi"/>
+              </w:rPr>
+              <w:t>Spike</w:t>
+            </w:r>
+            <w:r>
+              <w:rPr>
+                <w:rFonts w:eastAsiaTheme="minorHAnsi"/>
+              </w:rPr>
+              <w:t>s are instantiated, overwriting “normal” terrain</w:t>
+            </w:r>
+          </w:p>
+        </w:tc>
+      </w:tr>
+      <w:tr>
+        <w:tc>
+          <w:tcPr>
+            <w:tcW w:w="2160" w:type="dxa"/>
+          </w:tcPr>
+          <w:p>
+            <w:pPr>
+              <w:rPr>
+                <w:rFonts w:eastAsiaTheme="minorHAnsi"/>
+              </w:rPr>
+            </w:pPr>
+            <w:r>
+              <w:rPr>
+                <w:rFonts w:eastAsiaTheme="minorHAnsi"/>
+              </w:rPr>
+              <w:lastRenderedPageBreak/>
+              <w:t>Spikes damage player HP</w:t>
+            </w:r>
+          </w:p>
+        </w:tc>
+        <w:tc>
+          <w:tcPr>
+            <w:tcW w:w="1101" w:type="dxa"/>
+          </w:tcPr>
+          <w:p>
+            <w:pPr>
+              <w:rPr>
+                <w:rFonts w:eastAsiaTheme="minorHAnsi"/>
+              </w:rPr>
+            </w:pPr>
+            <w:r>
+              <w:rPr>
+                <w:rFonts w:eastAsiaTheme="minorHAnsi"/>
+              </w:rPr>
+              <w:t>-</w:t>
+            </w:r>
+          </w:p>
+        </w:tc>
+        <w:tc>
+          <w:tcPr>
+            <w:tcW w:w="1446" w:type="dxa"/>
+          </w:tcPr>
+          <w:p>
+            <w:pPr>
+              <w:rPr>
+                <w:rFonts w:eastAsiaTheme="minorHAnsi"/>
+              </w:rPr>
+            </w:pPr>
+            <w:proofErr w:type="gramStart"/>
+            <w:r>
+              <w:rPr>
+                <w:rFonts w:eastAsiaTheme="minorHAnsi"/>
+              </w:rPr>
+              <w:t>Interact(</w:t>
+            </w:r>
+            <w:proofErr w:type="gramEnd"/>
+            <w:r>
+              <w:rPr>
+                <w:rFonts w:eastAsiaTheme="minorHAnsi"/>
+              </w:rPr>
+              <w:t>)</w:t>
+            </w:r>
+          </w:p>
+        </w:tc>
+        <w:tc>
+          <w:tcPr>
+            <w:tcW w:w="2097" w:type="dxa"/>
+          </w:tcPr>
+          <w:p>
+            <w:pPr>
+              <w:rPr>
+                <w:rFonts w:eastAsiaTheme="minorHAnsi"/>
+              </w:rPr>
+            </w:pPr>
+            <w:r>
+              <w:rPr>
+                <w:rFonts w:eastAsiaTheme="minorHAnsi"/>
+              </w:rPr>
+              <w:t>Spikes damage player HP</w:t>
+            </w:r>
+          </w:p>
+        </w:tc>
+        <w:tc>
+          <w:tcPr>
+            <w:tcW w:w="3366" w:type="dxa"/>
+          </w:tcPr>
+          <w:p>
+            <w:pPr>
+              <w:rPr>
+                <w:rFonts w:eastAsiaTheme="minorHAnsi"/>
+              </w:rPr>
+            </w:pPr>
+            <w:r>
+              <w:rPr>
+                <w:rFonts w:eastAsiaTheme="minorHAnsi"/>
+              </w:rPr>
+              <w:t>Spikes damage player HP</w:t>
+            </w:r>
+          </w:p>
+        </w:tc>
+      </w:tr>
+      <w:tr>
+        <w:tc>
+          <w:tcPr>
+            <w:tcW w:w="2160" w:type="dxa"/>
+          </w:tcPr>
+          <w:p>
+            <w:pPr>
+              <w:rPr>
+                <w:rFonts w:eastAsiaTheme="minorHAnsi"/>
+              </w:rPr>
+            </w:pPr>
+            <w:r>
+              <w:rPr>
+                <w:rFonts w:eastAsiaTheme="minorHAnsi"/>
+              </w:rPr>
+              <w:t>Lava timer increments each move</w:t>
+            </w:r>
+          </w:p>
+        </w:tc>
+        <w:tc>
+          <w:tcPr>
+            <w:tcW w:w="1101" w:type="dxa"/>
+          </w:tcPr>
+          <w:p>
+            <w:pPr>
+              <w:rPr>
+                <w:rFonts w:eastAsiaTheme="minorHAnsi"/>
+              </w:rPr>
+            </w:pPr>
+            <w:r>
+              <w:rPr>
+                <w:rFonts w:eastAsiaTheme="minorHAnsi"/>
+              </w:rPr>
+              <w:t>-</w:t>
+            </w:r>
+          </w:p>
+        </w:tc>
+        <w:tc>
+          <w:tcPr>
+            <w:tcW w:w="1446" w:type="dxa"/>
+          </w:tcPr>
+          <w:p>
+            <w:pPr>
+              <w:rPr>
+                <w:rFonts w:eastAsiaTheme="minorHAnsi"/>
+              </w:rPr>
+            </w:pPr>
+            <w:proofErr w:type="spellStart"/>
+            <w:proofErr w:type="gramStart"/>
+            <w:r>
+              <w:rPr>
+                <w:rFonts w:eastAsiaTheme="minorHAnsi"/>
+              </w:rPr>
+              <w:t>run</w:t>
+            </w:r>
+            <w:r>
+              <w:rPr>
+                <w:rFonts w:eastAsiaTheme="minorHAnsi"/>
+              </w:rPr>
+              <w:t>Game</w:t>
+            </w:r>
+            <w:proofErr w:type="spellEnd"/>
+            <w:r>
+              <w:rPr>
+                <w:rFonts w:eastAsiaTheme="minorHAnsi"/>
+              </w:rPr>
+              <w:t>(</w:t>
+            </w:r>
+            <w:proofErr w:type="gramEnd"/>
+            <w:r>
+              <w:rPr>
+                <w:rFonts w:eastAsiaTheme="minorHAnsi"/>
+              </w:rPr>
+              <w:t>)</w:t>
+            </w:r>
+          </w:p>
+        </w:tc>
+        <w:tc>
+          <w:tcPr>
+            <w:tcW w:w="2097" w:type="dxa"/>
+          </w:tcPr>
+          <w:p>
+            <w:pPr>
+              <w:rPr>
+                <w:rFonts w:eastAsiaTheme="minorHAnsi"/>
+              </w:rPr>
+            </w:pPr>
+            <w:r>
+              <w:rPr>
+                <w:rFonts w:eastAsiaTheme="minorHAnsi"/>
+              </w:rPr>
+              <w:t>Lava timer increments each move</w:t>
+            </w:r>
+          </w:p>
+        </w:tc>
+        <w:tc>
+          <w:tcPr>
+            <w:tcW w:w="3366" w:type="dxa"/>
+          </w:tcPr>
+          <w:p>
+            <w:pPr>
+              <w:rPr>
+                <w:rFonts w:eastAsiaTheme="minorHAnsi"/>
+              </w:rPr>
+            </w:pPr>
+            <w:r>
+              <w:rPr>
+                <w:rFonts w:eastAsiaTheme="minorHAnsi"/>
+              </w:rPr>
+              <w:t>Lava timer increments each move</w:t>
+            </w:r>
+          </w:p>
+        </w:tc>
+      </w:tr>
+      <w:tr>
+        <w:tc>
+          <w:tcPr>
+            <w:tcW w:w="2160" w:type="dxa"/>
+          </w:tcPr>
+          <w:p>
+            <w:pPr>
+              <w:rPr>
+                <w:rFonts w:eastAsiaTheme="minorHAnsi"/>
+              </w:rPr>
+            </w:pPr>
+            <w:r>
+              <w:rPr>
+                <w:rFonts w:eastAsiaTheme="minorHAnsi"/>
+              </w:rPr>
+              <w:t>Lava timer fills the bottom row with lava when &lt;= 0</w:t>
+            </w:r>
+          </w:p>
+        </w:tc>
+        <w:tc>
+          <w:tcPr>
+            <w:tcW w:w="1101" w:type="dxa"/>
+          </w:tcPr>
+          <w:p>
+            <w:pPr>
+              <w:rPr>
+                <w:rFonts w:eastAsiaTheme="minorHAnsi"/>
+              </w:rPr>
+            </w:pPr>
+            <w:r>
+              <w:rPr>
+                <w:rFonts w:eastAsiaTheme="minorHAnsi"/>
+              </w:rPr>
+              <w:t>-</w:t>
+            </w:r>
+          </w:p>
+        </w:tc>
+        <w:tc>
+          <w:tcPr>
+            <w:tcW w:w="1446" w:type="dxa"/>
+          </w:tcPr>
+          <w:p>
+            <w:pPr>
+              <w:rPr>
+                <w:rFonts w:eastAsiaTheme="minorHAnsi"/>
+              </w:rPr>
+            </w:pPr>
+            <w:proofErr w:type="spellStart"/>
+            <w:r>
+              <w:rPr>
+                <w:rFonts w:eastAsiaTheme="minorHAnsi"/>
+              </w:rPr>
+              <w:t>run</w:t>
+            </w:r>
+            <w:r>
+              <w:rPr>
+                <w:rFonts w:eastAsiaTheme="minorHAnsi"/>
+              </w:rPr>
+              <w:t>Game</w:t>
+            </w:r>
+            <w:proofErr w:type="spellEnd"/>
+            <w:r>
+              <w:rPr>
+                <w:rFonts w:eastAsiaTheme="minorHAnsi"/>
+              </w:rPr>
+              <w:t xml:space="preserve"> </w:t>
+            </w:r>
+            <w:r>
+              <w:rPr>
+                <w:rFonts w:eastAsiaTheme="minorHAnsi"/>
+              </w:rPr>
+              <w:t>()</w:t>
+            </w:r>
+          </w:p>
+        </w:tc>
+        <w:tc>
+          <w:tcPr>
+            <w:tcW w:w="2097" w:type="dxa"/>
+          </w:tcPr>
+          <w:p>
+            <w:pPr>
+              <w:rPr>
+                <w:rFonts w:eastAsiaTheme="minorHAnsi"/>
+              </w:rPr>
+            </w:pPr>
+            <w:r>
+              <w:rPr>
+                <w:rFonts w:eastAsiaTheme="minorHAnsi"/>
+              </w:rPr>
+              <w:t>Lava timer fills the bottom row with lava when &lt;= 0</w:t>
+            </w:r>
+          </w:p>
+        </w:tc>
+        <w:tc>
+          <w:tcPr>
+            <w:tcW w:w="3366" w:type="dxa"/>
+          </w:tcPr>
+          <w:p>
+            <w:pPr>
+              <w:rPr>
+                <w:rFonts w:eastAsiaTheme="minorHAnsi"/>
+              </w:rPr>
+            </w:pPr>
+            <w:r>
+              <w:rPr>
+                <w:rFonts w:eastAsiaTheme="minorHAnsi"/>
+              </w:rPr>
+              <w:t xml:space="preserve">Rows get completely messed up, which random spaces getting deleted. Created </w:t>
+            </w:r>
+            <w:proofErr w:type="spellStart"/>
+            <w:proofErr w:type="gramStart"/>
+            <w:r>
+              <w:rPr>
+                <w:rFonts w:eastAsiaTheme="minorHAnsi"/>
+              </w:rPr>
+              <w:t>addLava</w:t>
+            </w:r>
+            <w:proofErr w:type="spellEnd"/>
+            <w:r>
+              <w:rPr>
+                <w:rFonts w:eastAsiaTheme="minorHAnsi"/>
+              </w:rPr>
+              <w:t>(</w:t>
+            </w:r>
+            <w:proofErr w:type="gramEnd"/>
+            <w:r>
+              <w:rPr>
+                <w:rFonts w:eastAsiaTheme="minorHAnsi"/>
+              </w:rPr>
+              <w:t>) function to safely add lava.</w:t>
+            </w:r>
+          </w:p>
+        </w:tc>
+      </w:tr>
+      <w:tr>
+        <w:tc>
+          <w:tcPr>
+            <w:tcW w:w="2160" w:type="dxa"/>
+          </w:tcPr>
+          <w:p>
+            <w:pPr>
+              <w:rPr>
+                <w:rFonts w:eastAsiaTheme="minorHAnsi"/>
+              </w:rPr>
+            </w:pPr>
+            <w:r>
+              <w:rPr>
+                <w:rFonts w:eastAsiaTheme="minorHAnsi"/>
+              </w:rPr>
+              <w:t>Player dies when standing on lava</w:t>
+            </w:r>
+          </w:p>
+        </w:tc>
+        <w:tc>
+          <w:tcPr>
+            <w:tcW w:w="1101" w:type="dxa"/>
+          </w:tcPr>
+          <w:p>
+            <w:pPr>
+              <w:rPr>
+                <w:rFonts w:eastAsiaTheme="minorHAnsi"/>
+              </w:rPr>
+            </w:pPr>
+          </w:p>
+        </w:tc>
+        <w:tc>
+          <w:tcPr>
+            <w:tcW w:w="1446" w:type="dxa"/>
+          </w:tcPr>
+          <w:p>
+            <w:pPr>
+              <w:rPr>
+                <w:rFonts w:eastAsiaTheme="minorHAnsi"/>
+              </w:rPr>
+            </w:pPr>
+            <w:proofErr w:type="gramStart"/>
+            <w:r>
+              <w:rPr>
+                <w:rFonts w:eastAsiaTheme="minorHAnsi"/>
+              </w:rPr>
+              <w:t>Interact(</w:t>
+            </w:r>
+            <w:proofErr w:type="gramEnd"/>
+            <w:r>
+              <w:rPr>
+                <w:rFonts w:eastAsiaTheme="minorHAnsi"/>
+              </w:rPr>
+              <w:t xml:space="preserve">), </w:t>
+            </w:r>
+            <w:proofErr w:type="spellStart"/>
+            <w:r>
+              <w:rPr>
+                <w:rFonts w:eastAsiaTheme="minorHAnsi"/>
+              </w:rPr>
+              <w:t>lavaCalc</w:t>
+            </w:r>
+            <w:proofErr w:type="spellEnd"/>
+            <w:r>
+              <w:rPr>
+                <w:rFonts w:eastAsiaTheme="minorHAnsi"/>
+              </w:rPr>
+              <w:t>()</w:t>
+            </w:r>
+          </w:p>
+        </w:tc>
+        <w:tc>
+          <w:tcPr>
+            <w:tcW w:w="2097" w:type="dxa"/>
+          </w:tcPr>
+          <w:p>
+            <w:pPr>
+              <w:rPr>
+                <w:rFonts w:eastAsiaTheme="minorHAnsi"/>
+              </w:rPr>
+            </w:pPr>
+            <w:r>
+              <w:rPr>
+                <w:rFonts w:eastAsiaTheme="minorHAnsi"/>
+              </w:rPr>
+              <w:t>Player dies when standing on lava</w:t>
+            </w:r>
+          </w:p>
+        </w:tc>
+        <w:tc>
+          <w:tcPr>
+            <w:tcW w:w="3366" w:type="dxa"/>
+          </w:tcPr>
+          <w:p>
+            <w:pPr>
+              <w:rPr>
+                <w:rFonts w:eastAsiaTheme="minorHAnsi"/>
+              </w:rPr>
+            </w:pPr>
+            <w:r>
+              <w:rPr>
+                <w:rFonts w:eastAsiaTheme="minorHAnsi"/>
+              </w:rPr>
+              <w:t>Player dies when standing on lava</w:t>
+            </w:r>
+          </w:p>
+        </w:tc>
+      </w:tr>
+      <w:tr>
+        <w:tc>
+          <w:tcPr>
+            <w:tcW w:w="2160" w:type="dxa"/>
+          </w:tcPr>
+          <w:p>
+            <w:pPr>
+              <w:rPr>
+                <w:rFonts w:eastAsiaTheme="minorHAnsi"/>
+              </w:rPr>
+            </w:pPr>
+            <w:r>
+              <w:rPr>
+                <w:rFonts w:eastAsiaTheme="minorHAnsi"/>
+              </w:rPr>
+              <w:t>Player dies when HP is 0</w:t>
+            </w:r>
+          </w:p>
+        </w:tc>
+        <w:tc>
+          <w:tcPr>
+            <w:tcW w:w="1101" w:type="dxa"/>
+          </w:tcPr>
+          <w:p>
+            <w:pPr>
+              <w:rPr>
+                <w:rFonts w:eastAsiaTheme="minorHAnsi"/>
+              </w:rPr>
+            </w:pPr>
+          </w:p>
+        </w:tc>
+        <w:tc>
+          <w:tcPr>
+            <w:tcW w:w="1446" w:type="dxa"/>
+          </w:tcPr>
+          <w:p>
+            <w:pPr>
+              <w:rPr>
+                <w:rFonts w:eastAsiaTheme="minorHAnsi"/>
+              </w:rPr>
+            </w:pPr>
+            <w:proofErr w:type="gramStart"/>
+            <w:r>
+              <w:rPr>
+                <w:rFonts w:eastAsiaTheme="minorHAnsi"/>
+              </w:rPr>
+              <w:t>Interact(</w:t>
+            </w:r>
+            <w:proofErr w:type="gramEnd"/>
+            <w:r>
+              <w:rPr>
+                <w:rFonts w:eastAsiaTheme="minorHAnsi"/>
+              </w:rPr>
+              <w:t xml:space="preserve">), </w:t>
+            </w:r>
+            <w:proofErr w:type="spellStart"/>
+            <w:r>
+              <w:rPr>
+                <w:rFonts w:eastAsiaTheme="minorHAnsi"/>
+              </w:rPr>
+              <w:t>lavaCalc</w:t>
+            </w:r>
+            <w:proofErr w:type="spellEnd"/>
+            <w:r>
+              <w:rPr>
+                <w:rFonts w:eastAsiaTheme="minorHAnsi"/>
+              </w:rPr>
+              <w:t>()</w:t>
+            </w:r>
+          </w:p>
+        </w:tc>
+        <w:tc>
+          <w:tcPr>
+            <w:tcW w:w="2097" w:type="dxa"/>
+          </w:tcPr>
+          <w:p>
+            <w:pPr>
+              <w:rPr>
+                <w:rFonts w:eastAsiaTheme="minorHAnsi"/>
+              </w:rPr>
+            </w:pPr>
+            <w:r>
+              <w:rPr>
+                <w:rFonts w:eastAsiaTheme="minorHAnsi"/>
+              </w:rPr>
+              <w:t>Player dies when HP is 0</w:t>
+            </w:r>
+          </w:p>
+        </w:tc>
+        <w:tc>
+          <w:tcPr>
+            <w:tcW w:w="3366" w:type="dxa"/>
+          </w:tcPr>
+          <w:p>
+            <w:pPr>
+              <w:rPr>
+                <w:rFonts w:eastAsiaTheme="minorHAnsi"/>
+              </w:rPr>
+            </w:pPr>
+            <w:r>
+              <w:rPr>
+                <w:rFonts w:eastAsiaTheme="minorHAnsi"/>
+              </w:rPr>
+              <w:t>Player dies when HP is 0</w:t>
+            </w:r>
+          </w:p>
+        </w:tc>
+      </w:tr>
+      <w:tr>
+        <w:tc>
+          <w:tcPr>
+            <w:tcW w:w="2160" w:type="dxa"/>
+          </w:tcPr>
+          <w:p>
+            <w:pPr>
+              <w:rPr>
+                <w:rFonts w:eastAsiaTheme="minorHAnsi"/>
+              </w:rPr>
+            </w:pPr>
+            <w:r>
+              <w:rPr>
+                <w:rFonts w:eastAsiaTheme="minorHAnsi"/>
+              </w:rPr>
+              <w:t>Game ends when player dies</w:t>
+            </w:r>
+          </w:p>
+        </w:tc>
+        <w:tc>
+          <w:tcPr>
+            <w:tcW w:w="1101" w:type="dxa"/>
+          </w:tcPr>
+          <w:p>
+            <w:pPr>
+              <w:rPr>
+                <w:rFonts w:eastAsiaTheme="minorHAnsi"/>
+              </w:rPr>
+            </w:pPr>
+          </w:p>
+        </w:tc>
+        <w:tc>
+          <w:tcPr>
+            <w:tcW w:w="1446" w:type="dxa"/>
+          </w:tcPr>
+          <w:p>
+            <w:pPr>
+              <w:rPr>
+                <w:rFonts w:eastAsiaTheme="minorHAnsi"/>
+              </w:rPr>
+            </w:pPr>
+            <w:proofErr w:type="gramStart"/>
+            <w:r>
+              <w:rPr>
+                <w:rFonts w:eastAsiaTheme="minorHAnsi"/>
+              </w:rPr>
+              <w:t>Game(</w:t>
+            </w:r>
+            <w:proofErr w:type="gramEnd"/>
+            <w:r>
+              <w:rPr>
+                <w:rFonts w:eastAsiaTheme="minorHAnsi"/>
+              </w:rPr>
+              <w:t>)</w:t>
+            </w:r>
+          </w:p>
+        </w:tc>
+        <w:tc>
+          <w:tcPr>
+            <w:tcW w:w="2097" w:type="dxa"/>
+          </w:tcPr>
+          <w:p>
+            <w:pPr>
+              <w:rPr>
+                <w:rFonts w:eastAsiaTheme="minorHAnsi"/>
+              </w:rPr>
+            </w:pPr>
+            <w:r>
+              <w:rPr>
+                <w:rFonts w:eastAsiaTheme="minorHAnsi"/>
+              </w:rPr>
+              <w:t>Game ends when player dies</w:t>
+            </w:r>
+          </w:p>
+        </w:tc>
+        <w:tc>
+          <w:tcPr>
+            <w:tcW w:w="3366" w:type="dxa"/>
+          </w:tcPr>
+          <w:p>
+            <w:pPr>
+              <w:rPr>
+                <w:rFonts w:eastAsiaTheme="minorHAnsi"/>
+              </w:rPr>
+            </w:pPr>
+            <w:r>
+              <w:rPr>
+                <w:rFonts w:eastAsiaTheme="minorHAnsi"/>
+              </w:rPr>
+              <w:t>Game ends when player dies</w:t>
+            </w:r>
+          </w:p>
+        </w:tc>
+      </w:tr>
+      <w:tr>
+        <w:tc>
+          <w:tcPr>
+            <w:tcW w:w="2160" w:type="dxa"/>
+          </w:tcPr>
+          <w:p>
+            <w:pPr>
+              <w:rPr>
+                <w:rFonts w:eastAsiaTheme="minorHAnsi"/>
+              </w:rPr>
+            </w:pPr>
+            <w:r>
+              <w:rPr>
+                <w:rFonts w:eastAsiaTheme="minorHAnsi"/>
+              </w:rPr>
+              <w:t>Rocket parts are stored in normal terrain squares</w:t>
+            </w:r>
+          </w:p>
+        </w:tc>
+        <w:tc>
+          <w:tcPr>
+            <w:tcW w:w="1101" w:type="dxa"/>
+          </w:tcPr>
+          <w:p>
+            <w:pPr>
+              <w:rPr>
+                <w:rFonts w:eastAsiaTheme="minorHAnsi"/>
+              </w:rPr>
+            </w:pPr>
+          </w:p>
+        </w:tc>
+        <w:tc>
+          <w:tcPr>
+            <w:tcW w:w="1446" w:type="dxa"/>
+          </w:tcPr>
+          <w:p>
+            <w:pPr>
+              <w:rPr>
+                <w:rFonts w:eastAsiaTheme="minorHAnsi"/>
+              </w:rPr>
+            </w:pPr>
+            <w:r>
+              <w:rPr>
+                <w:rFonts w:eastAsiaTheme="minorHAnsi"/>
+              </w:rPr>
+              <w:t>Game setup functions</w:t>
+            </w:r>
+          </w:p>
+        </w:tc>
+        <w:tc>
+          <w:tcPr>
+            <w:tcW w:w="2097" w:type="dxa"/>
+          </w:tcPr>
+          <w:p>
+            <w:pPr>
+              <w:rPr>
+                <w:rFonts w:eastAsiaTheme="minorHAnsi"/>
+              </w:rPr>
+            </w:pPr>
+            <w:r>
+              <w:rPr>
+                <w:rFonts w:eastAsiaTheme="minorHAnsi"/>
+              </w:rPr>
+              <w:t>Rocket parts are stored in normal terrain squares</w:t>
+            </w:r>
+          </w:p>
+        </w:tc>
+        <w:tc>
+          <w:tcPr>
+            <w:tcW w:w="3366" w:type="dxa"/>
+          </w:tcPr>
+          <w:p>
+            <w:pPr>
+              <w:rPr>
+                <w:rFonts w:eastAsiaTheme="minorHAnsi"/>
+              </w:rPr>
+            </w:pPr>
+            <w:r>
+              <w:rPr>
+                <w:rFonts w:eastAsiaTheme="minorHAnsi"/>
+              </w:rPr>
+              <w:t>Rocket parts are stored in normal terrain squares</w:t>
+            </w:r>
+          </w:p>
+        </w:tc>
+      </w:tr>
+      <w:tr>
+        <w:tc>
+          <w:tcPr>
+            <w:tcW w:w="2160" w:type="dxa"/>
+          </w:tcPr>
+          <w:p>
+            <w:pPr>
+              <w:rPr>
+                <w:rFonts w:eastAsiaTheme="minorHAnsi"/>
+              </w:rPr>
+            </w:pPr>
+            <w:r>
+              <w:rPr>
+                <w:rFonts w:eastAsiaTheme="minorHAnsi"/>
+              </w:rPr>
+              <w:t>Player adds rocket parts to inventory</w:t>
+            </w:r>
+          </w:p>
+        </w:tc>
+        <w:tc>
+          <w:tcPr>
+            <w:tcW w:w="1101" w:type="dxa"/>
+          </w:tcPr>
+          <w:p>
+            <w:pPr>
+              <w:rPr>
+                <w:rFonts w:eastAsiaTheme="minorHAnsi"/>
+              </w:rPr>
+            </w:pPr>
+            <w:r>
+              <w:rPr>
+                <w:rFonts w:eastAsiaTheme="minorHAnsi"/>
+              </w:rPr>
+              <w:t>-</w:t>
+            </w:r>
+          </w:p>
+        </w:tc>
+        <w:tc>
+          <w:tcPr>
+            <w:tcW w:w="1446" w:type="dxa"/>
+          </w:tcPr>
+          <w:p>
+            <w:pPr>
+              <w:rPr>
+                <w:rFonts w:eastAsiaTheme="minorHAnsi"/>
+              </w:rPr>
+            </w:pPr>
+            <w:proofErr w:type="gramStart"/>
+            <w:r>
+              <w:rPr>
+                <w:rFonts w:eastAsiaTheme="minorHAnsi"/>
+              </w:rPr>
+              <w:t>Move(</w:t>
+            </w:r>
+            <w:proofErr w:type="gramEnd"/>
+            <w:r>
+              <w:rPr>
+                <w:rFonts w:eastAsiaTheme="minorHAnsi"/>
+              </w:rPr>
+              <w:t>)</w:t>
+            </w:r>
+          </w:p>
+        </w:tc>
+        <w:tc>
+          <w:tcPr>
+            <w:tcW w:w="2097" w:type="dxa"/>
+          </w:tcPr>
+          <w:p>
+            <w:pPr>
+              <w:rPr>
+                <w:rFonts w:eastAsiaTheme="minorHAnsi"/>
+              </w:rPr>
+            </w:pPr>
+            <w:r>
+              <w:rPr>
+                <w:rFonts w:eastAsiaTheme="minorHAnsi"/>
+              </w:rPr>
+              <w:t>Player adds rocket parts to inventory when stepping on them</w:t>
+            </w:r>
+          </w:p>
+        </w:tc>
+        <w:tc>
+          <w:tcPr>
+            <w:tcW w:w="3366" w:type="dxa"/>
+          </w:tcPr>
+          <w:p>
+            <w:pPr>
+              <w:rPr>
+                <w:rFonts w:eastAsiaTheme="minorHAnsi"/>
+              </w:rPr>
+            </w:pPr>
+            <w:r>
+              <w:rPr>
+                <w:rFonts w:eastAsiaTheme="minorHAnsi"/>
+              </w:rPr>
+              <w:t>Player adds rocket parts to inventory when stepping on them</w:t>
+            </w:r>
+          </w:p>
+        </w:tc>
+      </w:tr>
+      <w:tr>
+        <w:tc>
+          <w:tcPr>
+            <w:tcW w:w="2160" w:type="dxa"/>
+          </w:tcPr>
+          <w:p>
+            <w:pPr>
+              <w:rPr>
+                <w:rFonts w:eastAsiaTheme="minorHAnsi"/>
+              </w:rPr>
+            </w:pPr>
+            <w:r>
+              <w:rPr>
+                <w:rFonts w:eastAsiaTheme="minorHAnsi"/>
+              </w:rPr>
+              <w:t>Player can’t interact with rocket with &lt;5 parts</w:t>
+            </w:r>
+          </w:p>
+        </w:tc>
+        <w:tc>
+          <w:tcPr>
+            <w:tcW w:w="1101" w:type="dxa"/>
+          </w:tcPr>
+          <w:p>
+            <w:pPr>
+              <w:rPr>
+                <w:rFonts w:eastAsiaTheme="minorHAnsi"/>
+              </w:rPr>
+            </w:pPr>
+          </w:p>
+        </w:tc>
+        <w:tc>
+          <w:tcPr>
+            <w:tcW w:w="1446" w:type="dxa"/>
+          </w:tcPr>
+          <w:p>
+            <w:pPr>
+              <w:rPr>
+                <w:rFonts w:eastAsiaTheme="minorHAnsi"/>
+              </w:rPr>
+            </w:pPr>
+            <w:proofErr w:type="gramStart"/>
+            <w:r>
+              <w:rPr>
+                <w:rFonts w:eastAsiaTheme="minorHAnsi"/>
+              </w:rPr>
+              <w:t>Interact(</w:t>
+            </w:r>
+            <w:proofErr w:type="gramEnd"/>
+            <w:r>
+              <w:rPr>
+                <w:rFonts w:eastAsiaTheme="minorHAnsi"/>
+              </w:rPr>
+              <w:t>),</w:t>
+            </w:r>
+          </w:p>
+        </w:tc>
+        <w:tc>
+          <w:tcPr>
+            <w:tcW w:w="2097" w:type="dxa"/>
+          </w:tcPr>
+          <w:p>
+            <w:pPr>
+              <w:rPr>
+                <w:rFonts w:eastAsiaTheme="minorHAnsi"/>
+              </w:rPr>
+            </w:pPr>
+            <w:r>
+              <w:rPr>
+                <w:rFonts w:eastAsiaTheme="minorHAnsi"/>
+              </w:rPr>
+              <w:t>Player can’t interact with rocket with &lt;5 parts</w:t>
+            </w:r>
+          </w:p>
+        </w:tc>
+        <w:tc>
+          <w:tcPr>
+            <w:tcW w:w="3366" w:type="dxa"/>
+          </w:tcPr>
+          <w:p>
+            <w:pPr>
+              <w:rPr>
+                <w:rFonts w:eastAsiaTheme="minorHAnsi"/>
+              </w:rPr>
+            </w:pPr>
+            <w:r>
+              <w:rPr>
+                <w:rFonts w:eastAsiaTheme="minorHAnsi"/>
+              </w:rPr>
+              <w:t>Player can’t interact with rocket with &lt;5 parts</w:t>
+            </w:r>
+          </w:p>
+        </w:tc>
+      </w:tr>
+      <w:tr>
+        <w:tc>
+          <w:tcPr>
+            <w:tcW w:w="2160" w:type="dxa"/>
+          </w:tcPr>
+          <w:p>
+            <w:pPr>
+              <w:rPr>
+                <w:rFonts w:eastAsiaTheme="minorHAnsi"/>
+              </w:rPr>
+            </w:pPr>
+            <w:r>
+              <w:rPr>
+                <w:rFonts w:eastAsiaTheme="minorHAnsi"/>
+              </w:rPr>
+              <w:t>Player wins when interacting with rocket with 5 parts</w:t>
+            </w:r>
+          </w:p>
+        </w:tc>
+        <w:tc>
+          <w:tcPr>
+            <w:tcW w:w="1101" w:type="dxa"/>
+          </w:tcPr>
+          <w:p>
+            <w:pPr>
+              <w:rPr>
+                <w:rFonts w:eastAsiaTheme="minorHAnsi"/>
+              </w:rPr>
+            </w:pPr>
+          </w:p>
+        </w:tc>
+        <w:tc>
+          <w:tcPr>
+            <w:tcW w:w="1446" w:type="dxa"/>
+          </w:tcPr>
+          <w:p>
+            <w:pPr>
+              <w:rPr>
+                <w:rFonts w:eastAsiaTheme="minorHAnsi"/>
+              </w:rPr>
+            </w:pPr>
+            <w:proofErr w:type="gramStart"/>
+            <w:r>
+              <w:rPr>
+                <w:rFonts w:eastAsiaTheme="minorHAnsi"/>
+              </w:rPr>
+              <w:t>Interact(</w:t>
+            </w:r>
+            <w:proofErr w:type="gramEnd"/>
+            <w:r>
+              <w:rPr>
+                <w:rFonts w:eastAsiaTheme="minorHAnsi"/>
+              </w:rPr>
+              <w:t>),</w:t>
+            </w:r>
+          </w:p>
+        </w:tc>
+        <w:tc>
+          <w:tcPr>
+            <w:tcW w:w="2097" w:type="dxa"/>
+          </w:tcPr>
+          <w:p>
+            <w:pPr>
+              <w:rPr>
+                <w:rFonts w:eastAsiaTheme="minorHAnsi"/>
+              </w:rPr>
+            </w:pPr>
+            <w:r>
+              <w:rPr>
+                <w:rFonts w:eastAsiaTheme="minorHAnsi"/>
+              </w:rPr>
+              <w:t>Player wins when interacting with rocket with 5 parts</w:t>
+            </w:r>
+          </w:p>
+        </w:tc>
+        <w:tc>
+          <w:tcPr>
+            <w:tcW w:w="3366" w:type="dxa"/>
+          </w:tcPr>
+          <w:p>
+            <w:pPr>
+              <w:rPr>
+                <w:rFonts w:eastAsiaTheme="minorHAnsi"/>
+              </w:rPr>
+            </w:pPr>
+            <w:r>
+              <w:rPr>
+                <w:rFonts w:eastAsiaTheme="minorHAnsi"/>
+              </w:rPr>
+              <w:t>Player wins when interacting with rocket with 5 parts</w:t>
+            </w:r>
+          </w:p>
+        </w:tc>
+      </w:tr>
+    </w:tbl>
+    <w:p/>
+    <w:p>
+      <w:pPr>
+        <w:widowControl/>
+        <w:jc w:val="left"/>
+      </w:pPr>
+      <w:r>
+        <w:br w:type="page"/>
+      </w:r>
+    </w:p>
+    <w:p>
+      <w:pPr>
+        <w:rPr>
+          <w:b/>
+        </w:rPr>
+      </w:pPr>
+      <w:r>
+        <w:rPr>
+          <w:rFonts w:hint="eastAsia"/>
+          <w:b/>
+        </w:rPr>
+        <w:lastRenderedPageBreak/>
+        <w:t>R</w:t>
+      </w:r>
+      <w:r>
+        <w:rPr>
+          <w:b/>
+        </w:rPr>
+        <w:t>eflection</w:t>
+      </w:r>
+    </w:p>
+    <w:p/>
+    <w:p>
+      <w:r>
+        <w:t>I quite enjoyed this program. I got the idea for a fog of war game when I stumbled upon the stack overflow post about outputting color text to the console. Getting the Color namespace to work took a little bit of finagling, but once that was set the rest of the project was pretty straightforward.</w:t>
+      </w:r>
+    </w:p>
+    <w:p/>
+    <w:p>
+      <w:pPr>
+        <w:pStyle w:val="ListParagraph"/>
+        <w:numPr>
+          <w:ilvl w:val="0"/>
+          <w:numId w:val="4"/>
+        </w:numPr>
+        <w:contextualSpacing w:val="0"/>
+      </w:pPr>
+      <w:r>
+        <w:t>I decided to use a board similar to the one from the group project, and was able to repurpose a lot of its code, specifically instantiating and printing the board.</w:t>
+      </w:r>
+      <w:r>
+        <w:t xml:space="preserve"> Since each type of terrain has a unique appearance and can</w:t>
+      </w:r>
+      <w:r>
+        <w:t xml:space="preserve"> also</w:t>
+      </w:r>
+      <w:r>
+        <w:t xml:space="preserve"> be hidden, I made </w:t>
+      </w:r>
+      <w:proofErr w:type="spellStart"/>
+      <w:proofErr w:type="gramStart"/>
+      <w:r>
+        <w:t>printBoard</w:t>
+      </w:r>
+      <w:proofErr w:type="spellEnd"/>
+      <w:r>
+        <w:t>(</w:t>
+      </w:r>
+      <w:proofErr w:type="gramEnd"/>
+      <w:r>
+        <w:t>) call each terrains’ print() function, which prints a different output based on its type and visibility.</w:t>
+      </w:r>
+    </w:p>
+    <w:p>
+      <w:pPr>
+        <w:pStyle w:val="ListParagraph"/>
+        <w:numPr>
+          <w:ilvl w:val="0"/>
+          <w:numId w:val="4"/>
+        </w:numPr>
+        <w:contextualSpacing w:val="0"/>
+      </w:pPr>
+      <w:r>
+        <w:t xml:space="preserve">I initially thought to create the player as a type of terrain, but decided that 1. </w:t>
+      </w:r>
+      <w:r>
+        <w:t>the idea of a person as a type of terrain</w:t>
+      </w:r>
+      <w:r>
+        <w:t xml:space="preserve"> didn’t make much sense</w:t>
+      </w:r>
+      <w:r>
+        <w:t>, and 2. it would require deleting terrain and messing with pointers each time the player moved.</w:t>
+      </w:r>
+    </w:p>
+    <w:p>
+      <w:pPr>
+        <w:pStyle w:val="ListParagraph"/>
+        <w:numPr>
+          <w:ilvl w:val="0"/>
+          <w:numId w:val="4"/>
+        </w:numPr>
+        <w:contextualSpacing w:val="0"/>
+      </w:pPr>
+      <w:r>
+        <w:t>I then came up with the idea for “item”, which is basically any sort of thing that could be placed on terrain. From there adding the player, rocket, and parts was fairly easy.</w:t>
+      </w:r>
+    </w:p>
+    <w:p>
+      <w:pPr>
+        <w:pStyle w:val="ListParagraph"/>
+        <w:numPr>
+          <w:ilvl w:val="0"/>
+          <w:numId w:val="4"/>
+        </w:numPr>
+        <w:contextualSpacing w:val="0"/>
+      </w:pPr>
+      <w:r>
+        <w:t xml:space="preserve">Once I had the board, fog of war, and items created, I started on the lava timer. The timer itself was simple, but replacing a row with lava didn’t work with the </w:t>
+      </w:r>
+      <w:proofErr w:type="spellStart"/>
+      <w:proofErr w:type="gramStart"/>
+      <w:r>
+        <w:t>addTerrain</w:t>
+      </w:r>
+      <w:proofErr w:type="spellEnd"/>
+      <w:r>
+        <w:t>(</w:t>
+      </w:r>
+      <w:proofErr w:type="gramEnd"/>
+      <w:r>
+        <w:t xml:space="preserve">) function I had been using, so I rewrote it into an </w:t>
+      </w:r>
+      <w:proofErr w:type="spellStart"/>
+      <w:r>
+        <w:t>addLava</w:t>
+      </w:r>
+      <w:proofErr w:type="spellEnd"/>
+      <w:r>
+        <w:t>() function that was much more careful of pointers, and everything started to work.</w:t>
+      </w:r>
+    </w:p>
+    <w:p>
+      <w:pPr>
+        <w:pStyle w:val="ListParagraph"/>
+        <w:numPr>
+          <w:ilvl w:val="0"/>
+          <w:numId w:val="4"/>
+        </w:numPr>
+        <w:contextualSpacing w:val="0"/>
+      </w:pPr>
+      <w:r>
+        <w:t>Adding the first interaction for terrain was a little tricky, but once I split the player’s movement into two parts (interact, then move) everything clicked into place. If an interaction fails for whatever reason (inventory full, player chooses not to climb, etc.)</w:t>
+      </w:r>
+      <w:r>
+        <w:t>, the interaction returns false so the move part doesn’t happen, and it kicks back to asking the player for input.</w:t>
+      </w:r>
+    </w:p>
+    <w:p>
+      <w:pPr>
+        <w:pStyle w:val="ListParagraph"/>
+        <w:numPr>
+          <w:ilvl w:val="0"/>
+          <w:numId w:val="4"/>
+        </w:numPr>
+        <w:contextualSpacing w:val="0"/>
+      </w:pPr>
+      <w:r>
+        <w:t>I had originally intended to add roving aliens to damage player HP and portable health packs that could be used on demand, but ran out of time. I’d like to go back and add them later if possible.</w:t>
+      </w:r>
+    </w:p>
+    <w:p/>
+    <w:p>
+      <w:r>
+        <w:t>I like to think I’ve come pretty far from when I started this class. I still have much, much more room to improve and many best practices to learn, but mechanically I’m a lot more comfortable with pointers, classes, inheritance and polymorphism.</w:t>
+      </w:r>
+      <w:bookmarkStart w:id="0" w:name="_GoBack"/>
+      <w:bookmarkEnd w:id="0"/>
+    </w:p>
     <w:sectPr>
+      <w:headerReference w:type="default" r:id="rId7"/>
       <w:pgSz w:w="11906" w:h="16838"/>
       <w:pgMar w:top="1985" w:right="1701" w:bottom="1701" w:left="1701" w:header="851" w:footer="992" w:gutter="0"/>
       <w:cols w:space="425"/>
@@ -204,6 +3069,86 @@
     </w:sectPr>
   </w:body>
 </w:document>
+</file>
+
+<file path=word/endnotes.xml><?xml version="1.0" encoding="utf-8"?>
+<w:endnotes xmlns:wpc="http://schemas.microsoft.com/office/word/2010/wordprocessingCanvas" xmlns:cx="http://schemas.microsoft.com/office/drawing/2014/chartex" xmlns:cx1="http://schemas.microsoft.com/office/drawing/2015/9/8/chartex" xmlns:cx2="http://schemas.microsoft.com/office/drawing/2015/10/21/chartex" xmlns:cx3="http://schemas.microsoft.com/office/drawing/2016/5/9/chartex" xmlns:cx4="http://schemas.microsoft.com/office/drawing/2016/5/10/chartex" xmlns:cx5="http://schemas.microsoft.com/office/drawing/2016/5/11/chartex" xmlns:cx6="http://schemas.microsoft.com/office/drawing/2016/5/12/chartex" xmlns:cx7="http://schemas.microsoft.com/office/drawing/2016/5/13/chartex" xmlns:cx8="http://schemas.microsoft.com/office/drawing/2016/5/14/chartex" xmlns:mc="http://schemas.openxmlformats.org/markup-compatibility/2006" xmlns:aink="http://schemas.microsoft.com/office/drawing/2016/ink" xmlns:am3d="http://schemas.microsoft.com/office/drawing/2017/model3d" xmlns:o="urn:schemas-microsoft-com:office:office" xmlns:r="http://schemas.openxmlformats.org/officeDocument/2006/relationships" xmlns:m="http://schemas.openxmlformats.org/officeDocument/2006/math" xmlns:v="urn:schemas-microsoft-com:vml" xmlns:wp14="http://schemas.microsoft.com/office/word/2010/wordprocessingDrawing" xmlns:wp="http://schemas.openxmlformats.org/drawingml/2006/wordprocessingDrawing" xmlns:w10="urn:schemas-microsoft-com:office:word" xmlns:w="http://schemas.openxmlformats.org/wordprocessingml/2006/main" xmlns:w14="http://schemas.microsoft.com/office/word/2010/wordml" xmlns:w15="http://schemas.microsoft.com/office/word/2012/wordml" xmlns:w16cid="http://schemas.microsoft.com/office/word/2016/wordml/cid" xmlns:w16se="http://schemas.microsoft.com/office/word/2015/wordml/symex" xmlns:wpg="http://schemas.microsoft.com/office/word/2010/wordprocessingGroup" xmlns:wpi="http://schemas.microsoft.com/office/word/2010/wordprocessingInk" xmlns:wne="http://schemas.microsoft.com/office/word/2006/wordml" xmlns:wps="http://schemas.microsoft.com/office/word/2010/wordprocessingShape" mc:Ignorable="w14 w15 w16se w16cid wp14">
+  <w:endnote w:type="separator" w:id="-1">
+    <w:p>
+      <w:r>
+        <w:separator/>
+      </w:r>
+    </w:p>
+  </w:endnote>
+  <w:endnote w:type="continuationSeparator" w:id="0">
+    <w:p>
+      <w:r>
+        <w:continuationSeparator/>
+      </w:r>
+    </w:p>
+  </w:endnote>
+</w:endnotes>
+</file>
+
+<file path=word/footnotes.xml><?xml version="1.0" encoding="utf-8"?>
+<w:footnotes xmlns:wpc="http://schemas.microsoft.com/office/word/2010/wordprocessingCanvas" xmlns:cx="http://schemas.microsoft.com/office/drawing/2014/chartex" xmlns:cx1="http://schemas.microsoft.com/office/drawing/2015/9/8/chartex" xmlns:cx2="http://schemas.microsoft.com/office/drawing/2015/10/21/chartex" xmlns:cx3="http://schemas.microsoft.com/office/drawing/2016/5/9/chartex" xmlns:cx4="http://schemas.microsoft.com/office/drawing/2016/5/10/chartex" xmlns:cx5="http://schemas.microsoft.com/office/drawing/2016/5/11/chartex" xmlns:cx6="http://schemas.microsoft.com/office/drawing/2016/5/12/chartex" xmlns:cx7="http://schemas.microsoft.com/office/drawing/2016/5/13/chartex" xmlns:cx8="http://schemas.microsoft.com/office/drawing/2016/5/14/chartex" xmlns:mc="http://schemas.openxmlformats.org/markup-compatibility/2006" xmlns:aink="http://schemas.microsoft.com/office/drawing/2016/ink" xmlns:am3d="http://schemas.microsoft.com/office/drawing/2017/model3d" xmlns:o="urn:schemas-microsoft-com:office:office" xmlns:r="http://schemas.openxmlformats.org/officeDocument/2006/relationships" xmlns:m="http://schemas.openxmlformats.org/officeDocument/2006/math" xmlns:v="urn:schemas-microsoft-com:vml" xmlns:wp14="http://schemas.microsoft.com/office/word/2010/wordprocessingDrawing" xmlns:wp="http://schemas.openxmlformats.org/drawingml/2006/wordprocessingDrawing" xmlns:w10="urn:schemas-microsoft-com:office:word" xmlns:w="http://schemas.openxmlformats.org/wordprocessingml/2006/main" xmlns:w14="http://schemas.microsoft.com/office/word/2010/wordml" xmlns:w15="http://schemas.microsoft.com/office/word/2012/wordml" xmlns:w16cid="http://schemas.microsoft.com/office/word/2016/wordml/cid" xmlns:w16se="http://schemas.microsoft.com/office/word/2015/wordml/symex" xmlns:wpg="http://schemas.microsoft.com/office/word/2010/wordprocessingGroup" xmlns:wpi="http://schemas.microsoft.com/office/word/2010/wordprocessingInk" xmlns:wne="http://schemas.microsoft.com/office/word/2006/wordml" xmlns:wps="http://schemas.microsoft.com/office/word/2010/wordprocessingShape" mc:Ignorable="w14 w15 w16se w16cid wp14">
+  <w:footnote w:type="separator" w:id="-1">
+    <w:p>
+      <w:r>
+        <w:separator/>
+      </w:r>
+    </w:p>
+  </w:footnote>
+  <w:footnote w:type="continuationSeparator" w:id="0">
+    <w:p>
+      <w:r>
+        <w:continuationSeparator/>
+      </w:r>
+    </w:p>
+  </w:footnote>
+</w:footnotes>
+</file>
+
+<file path=word/header1.xml><?xml version="1.0" encoding="utf-8"?>
+<w:hdr xmlns:wpc="http://schemas.microsoft.com/office/word/2010/wordprocessingCanvas" xmlns:cx="http://schemas.microsoft.com/office/drawing/2014/chartex" xmlns:cx1="http://schemas.microsoft.com/office/drawing/2015/9/8/chartex" xmlns:cx2="http://schemas.microsoft.com/office/drawing/2015/10/21/chartex" xmlns:cx3="http://schemas.microsoft.com/office/drawing/2016/5/9/chartex" xmlns:cx4="http://schemas.microsoft.com/office/drawing/2016/5/10/chartex" xmlns:cx5="http://schemas.microsoft.com/office/drawing/2016/5/11/chartex" xmlns:cx6="http://schemas.microsoft.com/office/drawing/2016/5/12/chartex" xmlns:cx7="http://schemas.microsoft.com/office/drawing/2016/5/13/chartex" xmlns:cx8="http://schemas.microsoft.com/office/drawing/2016/5/14/chartex" xmlns:mc="http://schemas.openxmlformats.org/markup-compatibility/2006" xmlns:aink="http://schemas.microsoft.com/office/drawing/2016/ink" xmlns:am3d="http://schemas.microsoft.com/office/drawing/2017/model3d" xmlns:o="urn:schemas-microsoft-com:office:office" xmlns:r="http://schemas.openxmlformats.org/officeDocument/2006/relationships" xmlns:m="http://schemas.openxmlformats.org/officeDocument/2006/math" xmlns:v="urn:schemas-microsoft-com:vml" xmlns:wp14="http://schemas.microsoft.com/office/word/2010/wordprocessingDrawing" xmlns:wp="http://schemas.openxmlformats.org/drawingml/2006/wordprocessingDrawing" xmlns:w10="urn:schemas-microsoft-com:office:word" xmlns:w="http://schemas.openxmlformats.org/wordprocessingml/2006/main" xmlns:w14="http://schemas.microsoft.com/office/word/2010/wordml" xmlns:w15="http://schemas.microsoft.com/office/word/2012/wordml" xmlns:w16cid="http://schemas.microsoft.com/office/word/2016/wordml/cid" xmlns:w16se="http://schemas.microsoft.com/office/word/2015/wordml/symex" xmlns:wpg="http://schemas.microsoft.com/office/word/2010/wordprocessingGroup" xmlns:wpi="http://schemas.microsoft.com/office/word/2010/wordprocessingInk" xmlns:wne="http://schemas.microsoft.com/office/word/2006/wordml" xmlns:wps="http://schemas.microsoft.com/office/word/2010/wordprocessingShape" mc:Ignorable="w14 w15 w16se w16cid wp14">
+  <w:p>
+    <w:pPr>
+      <w:pStyle w:val="Header"/>
+      <w:wordWrap w:val="0"/>
+      <w:jc w:val="right"/>
+    </w:pPr>
+    <w:r>
+      <w:rPr>
+        <w:rFonts w:hint="eastAsia"/>
+      </w:rPr>
+      <w:t>A</w:t>
+    </w:r>
+    <w:r>
+      <w:t>ndrew Wilson (wilsoan6)</w:t>
+    </w:r>
+  </w:p>
+  <w:p>
+    <w:pPr>
+      <w:pStyle w:val="Header"/>
+      <w:wordWrap w:val="0"/>
+      <w:jc w:val="right"/>
+    </w:pPr>
+    <w:r>
+      <w:rPr>
+        <w:rFonts w:hint="eastAsia"/>
+      </w:rPr>
+      <w:t>C</w:t>
+    </w:r>
+    <w:r>
+      <w:t>S 162-400 Winter 2019</w:t>
+    </w:r>
+  </w:p>
+  <w:p>
+    <w:pPr>
+      <w:pStyle w:val="Header"/>
+    </w:pPr>
+  </w:p>
+</w:hdr>
 </file>
 
 <file path=word/numbering.xml><?xml version="1.0" encoding="utf-8"?>
@@ -322,6 +3267,119 @@
     </w:lvl>
   </w:abstractNum>
   <w:abstractNum w:abstractNumId="1" w15:restartNumberingAfterBreak="0">
+    <w:nsid w:val="41E81AF8"/>
+    <w:multiLevelType w:val="hybridMultilevel"/>
+    <w:tmpl w:val="B322CEE0"/>
+    <w:lvl w:ilvl="0" w:tplc="04090001">
+      <w:start w:val="1"/>
+      <w:numFmt w:val="bullet"/>
+      <w:lvlText w:val=""/>
+      <w:lvlJc w:val="left"/>
+      <w:pPr>
+        <w:ind w:left="420" w:hanging="420"/>
+      </w:pPr>
+      <w:rPr>
+        <w:rFonts w:ascii="Wingdings" w:hAnsi="Wingdings" w:hint="default"/>
+      </w:rPr>
+    </w:lvl>
+    <w:lvl w:ilvl="1" w:tplc="0409000B" w:tentative="1">
+      <w:start w:val="1"/>
+      <w:numFmt w:val="bullet"/>
+      <w:lvlText w:val=""/>
+      <w:lvlJc w:val="left"/>
+      <w:pPr>
+        <w:ind w:left="840" w:hanging="420"/>
+      </w:pPr>
+      <w:rPr>
+        <w:rFonts w:ascii="Wingdings" w:hAnsi="Wingdings" w:hint="default"/>
+      </w:rPr>
+    </w:lvl>
+    <w:lvl w:ilvl="2" w:tplc="0409000D" w:tentative="1">
+      <w:start w:val="1"/>
+      <w:numFmt w:val="bullet"/>
+      <w:lvlText w:val=""/>
+      <w:lvlJc w:val="left"/>
+      <w:pPr>
+        <w:ind w:left="1260" w:hanging="420"/>
+      </w:pPr>
+      <w:rPr>
+        <w:rFonts w:ascii="Wingdings" w:hAnsi="Wingdings" w:hint="default"/>
+      </w:rPr>
+    </w:lvl>
+    <w:lvl w:ilvl="3" w:tplc="04090001" w:tentative="1">
+      <w:start w:val="1"/>
+      <w:numFmt w:val="bullet"/>
+      <w:lvlText w:val=""/>
+      <w:lvlJc w:val="left"/>
+      <w:pPr>
+        <w:ind w:left="1680" w:hanging="420"/>
+      </w:pPr>
+      <w:rPr>
+        <w:rFonts w:ascii="Wingdings" w:hAnsi="Wingdings" w:hint="default"/>
+      </w:rPr>
+    </w:lvl>
+    <w:lvl w:ilvl="4" w:tplc="0409000B" w:tentative="1">
+      <w:start w:val="1"/>
+      <w:numFmt w:val="bullet"/>
+      <w:lvlText w:val=""/>
+      <w:lvlJc w:val="left"/>
+      <w:pPr>
+        <w:ind w:left="2100" w:hanging="420"/>
+      </w:pPr>
+      <w:rPr>
+        <w:rFonts w:ascii="Wingdings" w:hAnsi="Wingdings" w:hint="default"/>
+      </w:rPr>
+    </w:lvl>
+    <w:lvl w:ilvl="5" w:tplc="0409000D" w:tentative="1">
+      <w:start w:val="1"/>
+      <w:numFmt w:val="bullet"/>
+      <w:lvlText w:val=""/>
+      <w:lvlJc w:val="left"/>
+      <w:pPr>
+        <w:ind w:left="2520" w:hanging="420"/>
+      </w:pPr>
+      <w:rPr>
+        <w:rFonts w:ascii="Wingdings" w:hAnsi="Wingdings" w:hint="default"/>
+      </w:rPr>
+    </w:lvl>
+    <w:lvl w:ilvl="6" w:tplc="04090001" w:tentative="1">
+      <w:start w:val="1"/>
+      <w:numFmt w:val="bullet"/>
+      <w:lvlText w:val=""/>
+      <w:lvlJc w:val="left"/>
+      <w:pPr>
+        <w:ind w:left="2940" w:hanging="420"/>
+      </w:pPr>
+      <w:rPr>
+        <w:rFonts w:ascii="Wingdings" w:hAnsi="Wingdings" w:hint="default"/>
+      </w:rPr>
+    </w:lvl>
+    <w:lvl w:ilvl="7" w:tplc="0409000B" w:tentative="1">
+      <w:start w:val="1"/>
+      <w:numFmt w:val="bullet"/>
+      <w:lvlText w:val=""/>
+      <w:lvlJc w:val="left"/>
+      <w:pPr>
+        <w:ind w:left="3360" w:hanging="420"/>
+      </w:pPr>
+      <w:rPr>
+        <w:rFonts w:ascii="Wingdings" w:hAnsi="Wingdings" w:hint="default"/>
+      </w:rPr>
+    </w:lvl>
+    <w:lvl w:ilvl="8" w:tplc="0409000D" w:tentative="1">
+      <w:start w:val="1"/>
+      <w:numFmt w:val="bullet"/>
+      <w:lvlText w:val=""/>
+      <w:lvlJc w:val="left"/>
+      <w:pPr>
+        <w:ind w:left="3780" w:hanging="420"/>
+      </w:pPr>
+      <w:rPr>
+        <w:rFonts w:ascii="Wingdings" w:hAnsi="Wingdings" w:hint="default"/>
+      </w:rPr>
+    </w:lvl>
+  </w:abstractNum>
+  <w:abstractNum w:abstractNumId="2" w15:restartNumberingAfterBreak="0">
     <w:nsid w:val="4CA403D4"/>
     <w:multiLevelType w:val="hybridMultilevel"/>
     <w:tmpl w:val="3C2482B0"/>
@@ -434,7 +3492,7 @@
       </w:rPr>
     </w:lvl>
   </w:abstractNum>
-  <w:abstractNum w:abstractNumId="2" w15:restartNumberingAfterBreak="0">
+  <w:abstractNum w:abstractNumId="3" w15:restartNumberingAfterBreak="0">
     <w:nsid w:val="7AAB4DEA"/>
     <w:multiLevelType w:val="hybridMultilevel"/>
     <w:tmpl w:val="971478C2"/>
@@ -548,12 +3606,15 @@
     </w:lvl>
   </w:abstractNum>
   <w:num w:numId="1">
-    <w:abstractNumId w:val="2"/>
+    <w:abstractNumId w:val="3"/>
   </w:num>
   <w:num w:numId="2">
     <w:abstractNumId w:val="0"/>
   </w:num>
   <w:num w:numId="3">
+    <w:abstractNumId w:val="2"/>
+  </w:num>
+  <w:num w:numId="4">
     <w:abstractNumId w:val="1"/>
   </w:num>
 </w:numbering>
@@ -961,6 +4022,7 @@
   <w:style w:type="character" w:default="1" w:styleId="DefaultParagraphFont">
     <w:name w:val="Default Paragraph Font"/>
     <w:uiPriority w:val="1"/>
+    <w:semiHidden/>
     <w:unhideWhenUsed/>
   </w:style>
   <w:style w:type="table" w:default="1" w:styleId="TableNormal">
@@ -994,6 +4056,64 @@
       <w:ind w:left="720"/>
       <w:contextualSpacing/>
     </w:pPr>
+  </w:style>
+  <w:style w:type="table" w:styleId="TableGrid">
+    <w:name w:val="Table Grid"/>
+    <w:basedOn w:val="TableNormal"/>
+    <w:uiPriority w:val="39"/>
+    <w:rsid w:val="00641C75"/>
+    <w:tblPr>
+      <w:tblBorders>
+        <w:top w:val="single" w:sz="4" w:space="0" w:color="auto"/>
+        <w:left w:val="single" w:sz="4" w:space="0" w:color="auto"/>
+        <w:bottom w:val="single" w:sz="4" w:space="0" w:color="auto"/>
+        <w:right w:val="single" w:sz="4" w:space="0" w:color="auto"/>
+        <w:insideH w:val="single" w:sz="4" w:space="0" w:color="auto"/>
+        <w:insideV w:val="single" w:sz="4" w:space="0" w:color="auto"/>
+      </w:tblBorders>
+    </w:tblPr>
+  </w:style>
+  <w:style w:type="paragraph" w:styleId="Header">
+    <w:name w:val="header"/>
+    <w:basedOn w:val="Normal"/>
+    <w:link w:val="HeaderChar"/>
+    <w:uiPriority w:val="99"/>
+    <w:unhideWhenUsed/>
+    <w:rsid w:val="00C319D8"/>
+    <w:pPr>
+      <w:tabs>
+        <w:tab w:val="center" w:pos="4513"/>
+        <w:tab w:val="right" w:pos="9026"/>
+      </w:tabs>
+    </w:pPr>
+  </w:style>
+  <w:style w:type="character" w:customStyle="1" w:styleId="HeaderChar">
+    <w:name w:val="Header Char"/>
+    <w:basedOn w:val="DefaultParagraphFont"/>
+    <w:link w:val="Header"/>
+    <w:uiPriority w:val="99"/>
+    <w:rsid w:val="00C319D8"/>
+  </w:style>
+  <w:style w:type="paragraph" w:styleId="Footer">
+    <w:name w:val="footer"/>
+    <w:basedOn w:val="Normal"/>
+    <w:link w:val="FooterChar"/>
+    <w:uiPriority w:val="99"/>
+    <w:unhideWhenUsed/>
+    <w:rsid w:val="00C319D8"/>
+    <w:pPr>
+      <w:tabs>
+        <w:tab w:val="center" w:pos="4513"/>
+        <w:tab w:val="right" w:pos="9026"/>
+      </w:tabs>
+    </w:pPr>
+  </w:style>
+  <w:style w:type="character" w:customStyle="1" w:styleId="FooterChar">
+    <w:name w:val="Footer Char"/>
+    <w:basedOn w:val="DefaultParagraphFont"/>
+    <w:link w:val="Footer"/>
+    <w:uiPriority w:val="99"/>
+    <w:rsid w:val="00C319D8"/>
   </w:style>
 </w:styles>
 </file>

</xml_diff>